<commit_message>
CHANGES: - update RAD - removed nfr JAVA and placed in "vincoli"
</commit_message>
<xml_diff>
--- a/analisi/Descrizione_Generale.docx
+++ b/analisi/Descrizione_Generale.docx
@@ -8951,6 +8951,7 @@
     <w:p>
       <w:pPr>
         <w:spacing w:line="240" w:lineRule="auto"/>
+        <w:ind w:left="0" w:firstLine="0"/>
         <w:jc w:val="both"/>
         <w:rPr>
           <w:rFonts w:ascii="CMU Serif Roman" w:hAnsi="CMU Serif Roman"/>
@@ -8979,40 +8980,8 @@
           <w:sz w:val="20"/>
           <w:szCs w:val="20"/>
         </w:rPr>
-        <w:t>NFR3:</w:t>
-      </w:r>
-      <w:r>
-        <w:rPr>
-          <w:rFonts w:ascii="CMU Serif Roman" w:hAnsi="CMU Serif Roman"/>
-          <w:color w:val="000000"/>
-          <w:sz w:val="20"/>
-          <w:szCs w:val="20"/>
-        </w:rPr>
-        <w:t xml:space="preserve"> Piattaforma di destinazione: il sistema deve essere sviluppato in Java.</w:t>
-      </w:r>
-    </w:p>
-    <w:p>
-      <w:pPr>
-        <w:spacing w:line="240" w:lineRule="auto"/>
-        <w:jc w:val="both"/>
-        <w:rPr>
-          <w:rFonts w:ascii="CMU Serif Roman" w:hAnsi="CMU Serif Roman"/>
-          <w:sz w:val="20"/>
-          <w:szCs w:val="20"/>
-        </w:rPr>
-      </w:pPr>
-    </w:p>
-    <w:p>
-      <w:pPr>
-        <w:pStyle w:val="NormalWeb"/>
-        <w:spacing w:before="0" w:beforeAutospacing="0" w:after="0" w:afterAutospacing="0"/>
-        <w:jc w:val="both"/>
-        <w:rPr>
-          <w:rFonts w:ascii="CMU Serif Roman" w:hAnsi="CMU Serif Roman"/>
-          <w:sz w:val="20"/>
-          <w:szCs w:val="20"/>
-        </w:rPr>
-      </w:pPr>
+        <w:t>NFR</w:t>
+      </w:r>
       <w:r>
         <w:rPr>
           <w:rFonts w:ascii="CMU Serif Roman" w:hAnsi="CMU Serif Roman"/>
@@ -9022,40 +8991,8 @@
           <w:sz w:val="20"/>
           <w:szCs w:val="20"/>
         </w:rPr>
-        <w:t>NFR4:</w:t>
-      </w:r>
-      <w:r>
-        <w:rPr>
-          <w:rFonts w:ascii="CMU Serif Roman" w:hAnsi="CMU Serif Roman"/>
-          <w:color w:val="000000"/>
-          <w:sz w:val="20"/>
-          <w:szCs w:val="20"/>
-        </w:rPr>
-        <w:t xml:space="preserve"> Il sistema deve garantire un corretto funzionamento, fino a 5.000 utenti, deve essere sempre aggiornato e attivo.</w:t>
-      </w:r>
-    </w:p>
-    <w:p>
-      <w:pPr>
-        <w:spacing w:line="240" w:lineRule="auto"/>
-        <w:jc w:val="both"/>
-        <w:rPr>
-          <w:rFonts w:ascii="CMU Serif Roman" w:hAnsi="CMU Serif Roman"/>
-          <w:sz w:val="20"/>
-          <w:szCs w:val="20"/>
-        </w:rPr>
-      </w:pPr>
-    </w:p>
-    <w:p>
-      <w:pPr>
-        <w:pStyle w:val="NormalWeb"/>
-        <w:spacing w:before="0" w:beforeAutospacing="0" w:after="0" w:afterAutospacing="0"/>
-        <w:jc w:val="both"/>
-        <w:rPr>
-          <w:rFonts w:ascii="CMU Serif Roman" w:hAnsi="CMU Serif Roman"/>
-          <w:sz w:val="20"/>
-          <w:szCs w:val="20"/>
-        </w:rPr>
-      </w:pPr>
+        <w:t>3</w:t>
+      </w:r>
       <w:r>
         <w:rPr>
           <w:rFonts w:ascii="CMU Serif Roman" w:hAnsi="CMU Serif Roman"/>
@@ -9065,16 +9002,16 @@
           <w:sz w:val="20"/>
           <w:szCs w:val="20"/>
         </w:rPr>
-        <w:t>NFR5:</w:t>
-      </w:r>
-      <w:r>
-        <w:rPr>
-          <w:rFonts w:ascii="CMU Serif Roman" w:hAnsi="CMU Serif Roman"/>
-          <w:color w:val="000000"/>
-          <w:sz w:val="20"/>
-          <w:szCs w:val="20"/>
-        </w:rPr>
-        <w:t xml:space="preserve"> Il sistema deve garantire il trattamento dei dati personali di addetti e clienti ai sensi delle normative previste in merito</w:t>
+        <w:t>:</w:t>
+      </w:r>
+      <w:r>
+        <w:rPr>
+          <w:rFonts w:ascii="CMU Serif Roman" w:hAnsi="CMU Serif Roman"/>
+          <w:color w:val="000000"/>
+          <w:sz w:val="20"/>
+          <w:szCs w:val="20"/>
+        </w:rPr>
+        <w:t xml:space="preserve"> Il sistema deve garantire un corretto funzionamento, fino a 5.000 utenti, deve essere sempre aggiornato e attivo.</w:t>
       </w:r>
     </w:p>
     <w:p>
@@ -9108,60 +9045,147 @@
           <w:sz w:val="20"/>
           <w:szCs w:val="20"/>
         </w:rPr>
-        <w:t>NFR6:</w:t>
-      </w:r>
-      <w:r>
-        <w:rPr>
-          <w:rFonts w:ascii="CMU Serif Roman" w:hAnsi="CMU Serif Roman"/>
-          <w:color w:val="000000"/>
-          <w:sz w:val="20"/>
-          <w:szCs w:val="20"/>
-        </w:rPr>
-        <w:t xml:space="preserve"> Il sistema dovrebbe cercare di integrare, per quanto possibile, il DFA.</w:t>
-      </w:r>
-    </w:p>
-    <w:p>
-      <w:pPr>
-        <w:pStyle w:val="NormalWeb"/>
-        <w:spacing w:before="0" w:beforeAutospacing="0" w:after="0" w:afterAutospacing="0"/>
-        <w:jc w:val="both"/>
-        <w:rPr>
-          <w:rFonts w:ascii="CMU Serif Roman" w:hAnsi="CMU Serif Roman" w:cs="CMU Serif Roman"/>
-        </w:rPr>
-      </w:pPr>
-    </w:p>
-    <w:p>
-      <w:pPr>
-        <w:pStyle w:val="NormalWeb"/>
-        <w:spacing w:before="0" w:beforeAutospacing="0" w:after="0" w:afterAutospacing="0"/>
-        <w:jc w:val="both"/>
-        <w:rPr>
-          <w:rFonts w:ascii="CMU Serif Roman" w:hAnsi="CMU Serif Roman" w:cs="CMU Serif Roman"/>
+        <w:t>NFR</w:t>
+      </w:r>
+      <w:r>
+        <w:rPr>
+          <w:rFonts w:ascii="CMU Serif Roman" w:hAnsi="CMU Serif Roman"/>
           <w:b/>
           <w:bCs/>
           <w:color w:val="000000"/>
-        </w:rPr>
-      </w:pPr>
-      <w:r>
-        <w:rPr>
-          <w:rFonts w:ascii="CMU Serif Roman" w:hAnsi="CMU Serif Roman" w:cs="CMU Serif Roman"/>
+          <w:sz w:val="20"/>
+          <w:szCs w:val="20"/>
+        </w:rPr>
+        <w:t>4</w:t>
+      </w:r>
+      <w:r>
+        <w:rPr>
+          <w:rFonts w:ascii="CMU Serif Roman" w:hAnsi="CMU Serif Roman"/>
           <w:b/>
           <w:bCs/>
           <w:color w:val="000000"/>
-        </w:rPr>
-        <w:t>Vincoli aggiuntivi:</w:t>
-      </w:r>
-    </w:p>
-    <w:p>
-      <w:pPr>
-        <w:pStyle w:val="NormalWeb"/>
-        <w:spacing w:before="0" w:beforeAutospacing="0" w:after="0" w:afterAutospacing="0"/>
-        <w:jc w:val="both"/>
-        <w:rPr>
-          <w:rFonts w:ascii="CMU Serif Roman" w:hAnsi="CMU Serif Roman" w:cs="CMU Serif Roman"/>
+          <w:sz w:val="20"/>
+          <w:szCs w:val="20"/>
+        </w:rPr>
+        <w:t>:</w:t>
+      </w:r>
+      <w:r>
+        <w:rPr>
+          <w:rFonts w:ascii="CMU Serif Roman" w:hAnsi="CMU Serif Roman"/>
+          <w:color w:val="000000"/>
+          <w:sz w:val="20"/>
+          <w:szCs w:val="20"/>
+        </w:rPr>
+        <w:t xml:space="preserve"> Il sistema deve garantire il trattamento dei dati personali di addetti e clienti ai sensi delle normative previste in merito</w:t>
+      </w:r>
+    </w:p>
+    <w:p>
+      <w:pPr>
+        <w:spacing w:line="240" w:lineRule="auto"/>
+        <w:jc w:val="both"/>
+        <w:rPr>
+          <w:rFonts w:ascii="CMU Serif Roman" w:hAnsi="CMU Serif Roman"/>
+          <w:sz w:val="20"/>
+          <w:szCs w:val="20"/>
+        </w:rPr>
+      </w:pPr>
+    </w:p>
+    <w:p>
+      <w:pPr>
+        <w:pStyle w:val="NormalWeb"/>
+        <w:spacing w:before="0" w:beforeAutospacing="0" w:after="0" w:afterAutospacing="0"/>
+        <w:jc w:val="both"/>
+        <w:rPr>
+          <w:rFonts w:ascii="CMU Serif Roman" w:hAnsi="CMU Serif Roman"/>
+          <w:sz w:val="20"/>
+          <w:szCs w:val="20"/>
+        </w:rPr>
+      </w:pPr>
+      <w:r>
+        <w:rPr>
+          <w:rFonts w:ascii="CMU Serif Roman" w:hAnsi="CMU Serif Roman"/>
           <w:b/>
           <w:bCs/>
           <w:color w:val="000000"/>
+          <w:sz w:val="20"/>
+          <w:szCs w:val="20"/>
+        </w:rPr>
+        <w:t>NFR</w:t>
+      </w:r>
+      <w:r>
+        <w:rPr>
+          <w:rFonts w:ascii="CMU Serif Roman" w:hAnsi="CMU Serif Roman"/>
+          <w:b/>
+          <w:bCs/>
+          <w:color w:val="000000"/>
+          <w:sz w:val="20"/>
+          <w:szCs w:val="20"/>
+        </w:rPr>
+        <w:t>5</w:t>
+      </w:r>
+      <w:r>
+        <w:rPr>
+          <w:rFonts w:ascii="CMU Serif Roman" w:hAnsi="CMU Serif Roman"/>
+          <w:b/>
+          <w:bCs/>
+          <w:color w:val="000000"/>
+          <w:sz w:val="20"/>
+          <w:szCs w:val="20"/>
+        </w:rPr>
+        <w:t>:</w:t>
+      </w:r>
+      <w:r>
+        <w:rPr>
+          <w:rFonts w:ascii="CMU Serif Roman" w:hAnsi="CMU Serif Roman"/>
+          <w:color w:val="000000"/>
+          <w:sz w:val="20"/>
+          <w:szCs w:val="20"/>
+        </w:rPr>
+        <w:t xml:space="preserve"> Il sistema dovrebbe cercare di integrare, per quanto possibile, il DFA.</w:t>
+      </w:r>
+    </w:p>
+    <w:p>
+      <w:pPr>
+        <w:pStyle w:val="NormalWeb"/>
+        <w:spacing w:before="0" w:beforeAutospacing="0" w:after="0" w:afterAutospacing="0"/>
+        <w:jc w:val="both"/>
+        <w:rPr>
+          <w:rFonts w:ascii="CMU Serif Roman" w:hAnsi="CMU Serif Roman" w:cs="CMU Serif Roman"/>
+        </w:rPr>
+      </w:pPr>
+    </w:p>
+    <w:p>
+      <w:pPr>
+        <w:pStyle w:val="NormalWeb"/>
+        <w:spacing w:before="0" w:beforeAutospacing="0" w:after="0" w:afterAutospacing="0"/>
+        <w:jc w:val="both"/>
+        <w:rPr>
+          <w:rFonts w:ascii="CMU Serif Roman" w:hAnsi="CMU Serif Roman" w:cs="CMU Serif Roman"/>
+          <w:b/>
+          <w:bCs/>
+          <w:color w:val="000000"/>
+        </w:rPr>
+      </w:pPr>
+      <w:r>
+        <w:rPr>
+          <w:rFonts w:ascii="CMU Serif Roman" w:hAnsi="CMU Serif Roman" w:cs="CMU Serif Roman"/>
+          <w:b/>
+          <w:bCs/>
+          <w:color w:val="000000"/>
+        </w:rPr>
+        <w:t>Vincoli aggiuntivi:</w:t>
+      </w:r>
+    </w:p>
+    <w:p>
+      <w:pPr>
+        <w:pStyle w:val="NormalWeb"/>
+        <w:spacing w:before="0" w:beforeAutospacing="0" w:after="0" w:afterAutospacing="0"/>
+        <w:jc w:val="both"/>
+        <w:rPr>
+          <w:rFonts w:ascii="CMU Serif Roman" w:hAnsi="CMU Serif Roman" w:cs="CMU Serif Roman"/>
+          <w:b/>
+          <w:bCs/>
+          <w:color w:val="000000"/>
         </w:rPr>
       </w:pPr>
     </w:p>
@@ -9228,6 +9252,10 @@
     <w:p>
       <w:pPr>
         <w:pStyle w:val="NormalWeb"/>
+        <w:numPr>
+          <w:ilvl w:val="0"/>
+          <w:numId w:val="33"/>
+        </w:numPr>
         <w:spacing w:before="0" w:beforeAutospacing="0" w:after="0" w:afterAutospacing="0"/>
         <w:jc w:val="both"/>
         <w:rPr>
@@ -9245,6 +9273,32 @@
           <w:szCs w:val="20"/>
         </w:rPr>
         <w:t>L’applicazione dovrebbe essere realizzata in Java.</w:t>
+      </w:r>
+    </w:p>
+    <w:p>
+      <w:pPr>
+        <w:pStyle w:val="NormalWeb"/>
+        <w:numPr>
+          <w:ilvl w:val="0"/>
+          <w:numId w:val="33"/>
+        </w:numPr>
+        <w:spacing w:before="0" w:beforeAutospacing="0" w:after="0" w:afterAutospacing="0"/>
+        <w:jc w:val="both"/>
+        <w:rPr>
+          <w:rFonts w:ascii="CMU Serif Roman" w:hAnsi="CMU Serif Roman" w:cs="CMU Serif Roman"/>
+          <w:color w:val="000000"/>
+          <w:sz w:val="20"/>
+          <w:szCs w:val="20"/>
+        </w:rPr>
+      </w:pPr>
+      <w:r>
+        <w:rPr>
+          <w:rFonts w:ascii="CMU Serif Roman" w:hAnsi="CMU Serif Roman" w:cs="CMU Serif Roman"/>
+          <w:color w:val="000000"/>
+          <w:sz w:val="20"/>
+          <w:szCs w:val="20"/>
+        </w:rPr>
+        <w:t>Il sistema deve essere sviluppato in Java.</w:t>
       </w:r>
     </w:p>
     <w:p>
@@ -9536,6 +9590,26 @@
           <w:bCs/>
         </w:rPr>
       </w:pPr>
+    </w:p>
+    <w:p>
+      <w:pPr>
+        <w:spacing w:after="0" w:line="240" w:lineRule="auto"/>
+        <w:ind w:left="0" w:firstLine="0"/>
+        <w:rPr>
+          <w:rFonts w:ascii="CMU Serif Roman" w:eastAsia="Times New Roman" w:hAnsi="CMU Serif Roman" w:cs="CMU Serif Roman"/>
+          <w:b/>
+          <w:bCs/>
+          <w:lang w:eastAsia="en-US"/>
+        </w:rPr>
+      </w:pPr>
+      <w:r>
+        <w:rPr>
+          <w:rFonts w:ascii="CMU Serif Roman" w:hAnsi="CMU Serif Roman" w:cs="CMU Serif Roman"/>
+          <w:b/>
+          <w:bCs/>
+        </w:rPr>
+        <w:br w:type="page"/>
+      </w:r>
     </w:p>
     <w:p>
       <w:pPr>
@@ -11281,6 +11355,119 @@
     </w:lvl>
   </w:abstractNum>
   <w:abstractNum w:abstractNumId="10" w15:restartNumberingAfterBreak="0">
+    <w:nsid w:val="292E73BD"/>
+    <w:multiLevelType w:val="hybridMultilevel"/>
+    <w:tmpl w:val="C41E2AB6"/>
+    <w:lvl w:ilvl="0" w:tplc="04090001">
+      <w:start w:val="1"/>
+      <w:numFmt w:val="bullet"/>
+      <w:lvlText w:val=""/>
+      <w:lvlJc w:val="left"/>
+      <w:pPr>
+        <w:ind w:left="720" w:hanging="360"/>
+      </w:pPr>
+      <w:rPr>
+        <w:rFonts w:ascii="Symbol" w:hAnsi="Symbol" w:hint="default"/>
+      </w:rPr>
+    </w:lvl>
+    <w:lvl w:ilvl="1" w:tplc="04090003" w:tentative="1">
+      <w:start w:val="1"/>
+      <w:numFmt w:val="bullet"/>
+      <w:lvlText w:val="o"/>
+      <w:lvlJc w:val="left"/>
+      <w:pPr>
+        <w:ind w:left="1440" w:hanging="360"/>
+      </w:pPr>
+      <w:rPr>
+        <w:rFonts w:ascii="Courier New" w:hAnsi="Courier New" w:cs="Courier New" w:hint="default"/>
+      </w:rPr>
+    </w:lvl>
+    <w:lvl w:ilvl="2" w:tplc="04090005" w:tentative="1">
+      <w:start w:val="1"/>
+      <w:numFmt w:val="bullet"/>
+      <w:lvlText w:val=""/>
+      <w:lvlJc w:val="left"/>
+      <w:pPr>
+        <w:ind w:left="2160" w:hanging="360"/>
+      </w:pPr>
+      <w:rPr>
+        <w:rFonts w:ascii="Wingdings" w:hAnsi="Wingdings" w:hint="default"/>
+      </w:rPr>
+    </w:lvl>
+    <w:lvl w:ilvl="3" w:tplc="04090001" w:tentative="1">
+      <w:start w:val="1"/>
+      <w:numFmt w:val="bullet"/>
+      <w:lvlText w:val=""/>
+      <w:lvlJc w:val="left"/>
+      <w:pPr>
+        <w:ind w:left="2880" w:hanging="360"/>
+      </w:pPr>
+      <w:rPr>
+        <w:rFonts w:ascii="Symbol" w:hAnsi="Symbol" w:hint="default"/>
+      </w:rPr>
+    </w:lvl>
+    <w:lvl w:ilvl="4" w:tplc="04090003" w:tentative="1">
+      <w:start w:val="1"/>
+      <w:numFmt w:val="bullet"/>
+      <w:lvlText w:val="o"/>
+      <w:lvlJc w:val="left"/>
+      <w:pPr>
+        <w:ind w:left="3600" w:hanging="360"/>
+      </w:pPr>
+      <w:rPr>
+        <w:rFonts w:ascii="Courier New" w:hAnsi="Courier New" w:cs="Courier New" w:hint="default"/>
+      </w:rPr>
+    </w:lvl>
+    <w:lvl w:ilvl="5" w:tplc="04090005" w:tentative="1">
+      <w:start w:val="1"/>
+      <w:numFmt w:val="bullet"/>
+      <w:lvlText w:val=""/>
+      <w:lvlJc w:val="left"/>
+      <w:pPr>
+        <w:ind w:left="4320" w:hanging="360"/>
+      </w:pPr>
+      <w:rPr>
+        <w:rFonts w:ascii="Wingdings" w:hAnsi="Wingdings" w:hint="default"/>
+      </w:rPr>
+    </w:lvl>
+    <w:lvl w:ilvl="6" w:tplc="04090001" w:tentative="1">
+      <w:start w:val="1"/>
+      <w:numFmt w:val="bullet"/>
+      <w:lvlText w:val=""/>
+      <w:lvlJc w:val="left"/>
+      <w:pPr>
+        <w:ind w:left="5040" w:hanging="360"/>
+      </w:pPr>
+      <w:rPr>
+        <w:rFonts w:ascii="Symbol" w:hAnsi="Symbol" w:hint="default"/>
+      </w:rPr>
+    </w:lvl>
+    <w:lvl w:ilvl="7" w:tplc="04090003" w:tentative="1">
+      <w:start w:val="1"/>
+      <w:numFmt w:val="bullet"/>
+      <w:lvlText w:val="o"/>
+      <w:lvlJc w:val="left"/>
+      <w:pPr>
+        <w:ind w:left="5760" w:hanging="360"/>
+      </w:pPr>
+      <w:rPr>
+        <w:rFonts w:ascii="Courier New" w:hAnsi="Courier New" w:cs="Courier New" w:hint="default"/>
+      </w:rPr>
+    </w:lvl>
+    <w:lvl w:ilvl="8" w:tplc="04090005" w:tentative="1">
+      <w:start w:val="1"/>
+      <w:numFmt w:val="bullet"/>
+      <w:lvlText w:val=""/>
+      <w:lvlJc w:val="left"/>
+      <w:pPr>
+        <w:ind w:left="6480" w:hanging="360"/>
+      </w:pPr>
+      <w:rPr>
+        <w:rFonts w:ascii="Wingdings" w:hAnsi="Wingdings" w:hint="default"/>
+      </w:rPr>
+    </w:lvl>
+  </w:abstractNum>
+  <w:abstractNum w:abstractNumId="11" w15:restartNumberingAfterBreak="0">
     <w:nsid w:val="2BE35B12"/>
     <w:multiLevelType w:val="hybridMultilevel"/>
     <w:tmpl w:val="0FBAB9C6"/>
@@ -11492,7 +11679,7 @@
       </w:rPr>
     </w:lvl>
   </w:abstractNum>
-  <w:abstractNum w:abstractNumId="11" w15:restartNumberingAfterBreak="0">
+  <w:abstractNum w:abstractNumId="12" w15:restartNumberingAfterBreak="0">
     <w:nsid w:val="2FFB7B95"/>
     <w:multiLevelType w:val="multilevel"/>
     <w:tmpl w:val="907457A2"/>
@@ -11641,7 +11828,7 @@
       </w:rPr>
     </w:lvl>
   </w:abstractNum>
-  <w:abstractNum w:abstractNumId="12" w15:restartNumberingAfterBreak="0">
+  <w:abstractNum w:abstractNumId="13" w15:restartNumberingAfterBreak="0">
     <w:nsid w:val="31EB3B17"/>
     <w:multiLevelType w:val="multilevel"/>
     <w:tmpl w:val="5162AA94"/>
@@ -11790,7 +11977,7 @@
       </w:rPr>
     </w:lvl>
   </w:abstractNum>
-  <w:abstractNum w:abstractNumId="13" w15:restartNumberingAfterBreak="0">
+  <w:abstractNum w:abstractNumId="14" w15:restartNumberingAfterBreak="0">
     <w:nsid w:val="321876F4"/>
     <w:multiLevelType w:val="multilevel"/>
     <w:tmpl w:val="A0BA6AB6"/>
@@ -11939,7 +12126,7 @@
       </w:rPr>
     </w:lvl>
   </w:abstractNum>
-  <w:abstractNum w:abstractNumId="14" w15:restartNumberingAfterBreak="0">
+  <w:abstractNum w:abstractNumId="15" w15:restartNumberingAfterBreak="0">
     <w:nsid w:val="353A3221"/>
     <w:multiLevelType w:val="hybridMultilevel"/>
     <w:tmpl w:val="BF06EF74"/>
@@ -12052,7 +12239,7 @@
       </w:rPr>
     </w:lvl>
   </w:abstractNum>
-  <w:abstractNum w:abstractNumId="15" w15:restartNumberingAfterBreak="0">
+  <w:abstractNum w:abstractNumId="16" w15:restartNumberingAfterBreak="0">
     <w:nsid w:val="35717D3E"/>
     <w:multiLevelType w:val="multilevel"/>
     <w:tmpl w:val="0706B3AA"/>
@@ -12201,7 +12388,7 @@
       </w:rPr>
     </w:lvl>
   </w:abstractNum>
-  <w:abstractNum w:abstractNumId="16" w15:restartNumberingAfterBreak="0">
+  <w:abstractNum w:abstractNumId="17" w15:restartNumberingAfterBreak="0">
     <w:nsid w:val="36632A25"/>
     <w:multiLevelType w:val="multilevel"/>
     <w:tmpl w:val="16D41D1A"/>
@@ -12350,7 +12537,7 @@
       </w:rPr>
     </w:lvl>
   </w:abstractNum>
-  <w:abstractNum w:abstractNumId="17" w15:restartNumberingAfterBreak="0">
+  <w:abstractNum w:abstractNumId="18" w15:restartNumberingAfterBreak="0">
     <w:nsid w:val="40F2475F"/>
     <w:multiLevelType w:val="multilevel"/>
     <w:tmpl w:val="87D45FA0"/>
@@ -12463,7 +12650,7 @@
       </w:pPr>
     </w:lvl>
   </w:abstractNum>
-  <w:abstractNum w:abstractNumId="18" w15:restartNumberingAfterBreak="0">
+  <w:abstractNum w:abstractNumId="19" w15:restartNumberingAfterBreak="0">
     <w:nsid w:val="41756475"/>
     <w:multiLevelType w:val="hybridMultilevel"/>
     <w:tmpl w:val="8AA2D260"/>
@@ -12552,7 +12739,7 @@
       </w:pPr>
     </w:lvl>
   </w:abstractNum>
-  <w:abstractNum w:abstractNumId="19" w15:restartNumberingAfterBreak="0">
+  <w:abstractNum w:abstractNumId="20" w15:restartNumberingAfterBreak="0">
     <w:nsid w:val="52AD05F1"/>
     <w:multiLevelType w:val="hybridMultilevel"/>
     <w:tmpl w:val="EAC2D39A"/>
@@ -12667,7 +12854,7 @@
       </w:rPr>
     </w:lvl>
   </w:abstractNum>
-  <w:abstractNum w:abstractNumId="20" w15:restartNumberingAfterBreak="0">
+  <w:abstractNum w:abstractNumId="21" w15:restartNumberingAfterBreak="0">
     <w:nsid w:val="59597D09"/>
     <w:multiLevelType w:val="multilevel"/>
     <w:tmpl w:val="40542F86"/>
@@ -12780,7 +12967,7 @@
       </w:pPr>
     </w:lvl>
   </w:abstractNum>
-  <w:abstractNum w:abstractNumId="21" w15:restartNumberingAfterBreak="0">
+  <w:abstractNum w:abstractNumId="22" w15:restartNumberingAfterBreak="0">
     <w:nsid w:val="5CB14237"/>
     <w:multiLevelType w:val="multilevel"/>
     <w:tmpl w:val="FCB8ACB0"/>
@@ -12929,7 +13116,7 @@
       </w:rPr>
     </w:lvl>
   </w:abstractNum>
-  <w:abstractNum w:abstractNumId="22" w15:restartNumberingAfterBreak="0">
+  <w:abstractNum w:abstractNumId="23" w15:restartNumberingAfterBreak="0">
     <w:nsid w:val="5E193D1B"/>
     <w:multiLevelType w:val="hybridMultilevel"/>
     <w:tmpl w:val="CFACA098"/>
@@ -13042,7 +13229,7 @@
       </w:rPr>
     </w:lvl>
   </w:abstractNum>
-  <w:abstractNum w:abstractNumId="23" w15:restartNumberingAfterBreak="0">
+  <w:abstractNum w:abstractNumId="24" w15:restartNumberingAfterBreak="0">
     <w:nsid w:val="5EC4440C"/>
     <w:multiLevelType w:val="multilevel"/>
     <w:tmpl w:val="6D26E820"/>
@@ -13191,7 +13378,7 @@
       </w:rPr>
     </w:lvl>
   </w:abstractNum>
-  <w:abstractNum w:abstractNumId="24" w15:restartNumberingAfterBreak="0">
+  <w:abstractNum w:abstractNumId="25" w15:restartNumberingAfterBreak="0">
     <w:nsid w:val="62051BA8"/>
     <w:multiLevelType w:val="multilevel"/>
     <w:tmpl w:val="45FE7962"/>
@@ -13340,7 +13527,7 @@
       </w:rPr>
     </w:lvl>
   </w:abstractNum>
-  <w:abstractNum w:abstractNumId="25" w15:restartNumberingAfterBreak="0">
+  <w:abstractNum w:abstractNumId="26" w15:restartNumberingAfterBreak="0">
     <w:nsid w:val="669C3098"/>
     <w:multiLevelType w:val="multilevel"/>
     <w:tmpl w:val="44BE8D48"/>
@@ -13453,7 +13640,7 @@
       </w:pPr>
     </w:lvl>
   </w:abstractNum>
-  <w:abstractNum w:abstractNumId="26" w15:restartNumberingAfterBreak="0">
+  <w:abstractNum w:abstractNumId="27" w15:restartNumberingAfterBreak="0">
     <w:nsid w:val="69F65CAA"/>
     <w:multiLevelType w:val="multilevel"/>
     <w:tmpl w:val="7C82E44E"/>
@@ -13566,7 +13753,7 @@
       </w:pPr>
     </w:lvl>
   </w:abstractNum>
-  <w:abstractNum w:abstractNumId="27" w15:restartNumberingAfterBreak="0">
+  <w:abstractNum w:abstractNumId="28" w15:restartNumberingAfterBreak="0">
     <w:nsid w:val="6C000671"/>
     <w:multiLevelType w:val="multilevel"/>
     <w:tmpl w:val="86BA0372"/>
@@ -13715,7 +13902,7 @@
       </w:rPr>
     </w:lvl>
   </w:abstractNum>
-  <w:abstractNum w:abstractNumId="28" w15:restartNumberingAfterBreak="0">
+  <w:abstractNum w:abstractNumId="29" w15:restartNumberingAfterBreak="0">
     <w:nsid w:val="6FEB5DE5"/>
     <w:multiLevelType w:val="hybridMultilevel"/>
     <w:tmpl w:val="C32AD73C"/>
@@ -13828,7 +14015,7 @@
       </w:rPr>
     </w:lvl>
   </w:abstractNum>
-  <w:abstractNum w:abstractNumId="29" w15:restartNumberingAfterBreak="0">
+  <w:abstractNum w:abstractNumId="30" w15:restartNumberingAfterBreak="0">
     <w:nsid w:val="741105FA"/>
     <w:multiLevelType w:val="multilevel"/>
     <w:tmpl w:val="04627000"/>
@@ -13977,7 +14164,7 @@
       </w:rPr>
     </w:lvl>
   </w:abstractNum>
-  <w:abstractNum w:abstractNumId="30" w15:restartNumberingAfterBreak="0">
+  <w:abstractNum w:abstractNumId="31" w15:restartNumberingAfterBreak="0">
     <w:nsid w:val="75B90AF7"/>
     <w:multiLevelType w:val="multilevel"/>
     <w:tmpl w:val="8F264BE0"/>
@@ -14126,7 +14313,7 @@
       </w:rPr>
     </w:lvl>
   </w:abstractNum>
-  <w:abstractNum w:abstractNumId="31" w15:restartNumberingAfterBreak="0">
+  <w:abstractNum w:abstractNumId="32" w15:restartNumberingAfterBreak="0">
     <w:nsid w:val="7A3E62C2"/>
     <w:multiLevelType w:val="multilevel"/>
     <w:tmpl w:val="078C0A8C"/>
@@ -14276,34 +14463,34 @@
     </w:lvl>
   </w:abstractNum>
   <w:num w:numId="1">
-    <w:abstractNumId w:val="10"/>
+    <w:abstractNumId w:val="11"/>
   </w:num>
   <w:num w:numId="2">
-    <w:abstractNumId w:val="22"/>
+    <w:abstractNumId w:val="23"/>
   </w:num>
   <w:num w:numId="3">
     <w:abstractNumId w:val="5"/>
   </w:num>
   <w:num w:numId="4">
-    <w:abstractNumId w:val="28"/>
+    <w:abstractNumId w:val="29"/>
   </w:num>
   <w:num w:numId="5">
     <w:abstractNumId w:val="7"/>
   </w:num>
   <w:num w:numId="6">
-    <w:abstractNumId w:val="14"/>
+    <w:abstractNumId w:val="15"/>
   </w:num>
   <w:num w:numId="7">
-    <w:abstractNumId w:val="27"/>
+    <w:abstractNumId w:val="28"/>
   </w:num>
   <w:num w:numId="8">
-    <w:abstractNumId w:val="16"/>
+    <w:abstractNumId w:val="17"/>
   </w:num>
   <w:num w:numId="9">
-    <w:abstractNumId w:val="25"/>
+    <w:abstractNumId w:val="26"/>
   </w:num>
   <w:num w:numId="10">
-    <w:abstractNumId w:val="20"/>
+    <w:abstractNumId w:val="21"/>
     <w:lvlOverride w:ilvl="0">
       <w:lvl w:ilvl="0">
         <w:numFmt w:val="decimal"/>
@@ -14313,7 +14500,7 @@
     </w:lvlOverride>
   </w:num>
   <w:num w:numId="11">
-    <w:abstractNumId w:val="17"/>
+    <w:abstractNumId w:val="18"/>
     <w:lvlOverride w:ilvl="0">
       <w:lvl w:ilvl="0">
         <w:numFmt w:val="decimal"/>
@@ -14323,7 +14510,7 @@
     </w:lvlOverride>
   </w:num>
   <w:num w:numId="12">
-    <w:abstractNumId w:val="26"/>
+    <w:abstractNumId w:val="27"/>
     <w:lvlOverride w:ilvl="0">
       <w:lvl w:ilvl="0">
         <w:numFmt w:val="decimal"/>
@@ -14336,43 +14523,43 @@
     <w:abstractNumId w:val="8"/>
   </w:num>
   <w:num w:numId="14">
-    <w:abstractNumId w:val="29"/>
+    <w:abstractNumId w:val="30"/>
   </w:num>
   <w:num w:numId="15">
     <w:abstractNumId w:val="3"/>
   </w:num>
   <w:num w:numId="16">
-    <w:abstractNumId w:val="21"/>
+    <w:abstractNumId w:val="22"/>
   </w:num>
   <w:num w:numId="17">
-    <w:abstractNumId w:val="19"/>
+    <w:abstractNumId w:val="20"/>
   </w:num>
   <w:num w:numId="18">
-    <w:abstractNumId w:val="18"/>
+    <w:abstractNumId w:val="19"/>
   </w:num>
   <w:num w:numId="19">
     <w:abstractNumId w:val="4"/>
   </w:num>
   <w:num w:numId="20">
-    <w:abstractNumId w:val="11"/>
+    <w:abstractNumId w:val="12"/>
   </w:num>
   <w:num w:numId="21">
-    <w:abstractNumId w:val="13"/>
+    <w:abstractNumId w:val="14"/>
   </w:num>
   <w:num w:numId="22">
     <w:abstractNumId w:val="9"/>
   </w:num>
   <w:num w:numId="23">
-    <w:abstractNumId w:val="15"/>
+    <w:abstractNumId w:val="16"/>
   </w:num>
   <w:num w:numId="24">
     <w:abstractNumId w:val="1"/>
   </w:num>
   <w:num w:numId="25">
-    <w:abstractNumId w:val="23"/>
+    <w:abstractNumId w:val="24"/>
   </w:num>
   <w:num w:numId="26">
-    <w:abstractNumId w:val="24"/>
+    <w:abstractNumId w:val="25"/>
   </w:num>
   <w:num w:numId="27">
     <w:abstractNumId w:val="2"/>
@@ -14381,16 +14568,19 @@
     <w:abstractNumId w:val="0"/>
   </w:num>
   <w:num w:numId="29">
-    <w:abstractNumId w:val="12"/>
+    <w:abstractNumId w:val="13"/>
   </w:num>
   <w:num w:numId="30">
-    <w:abstractNumId w:val="31"/>
+    <w:abstractNumId w:val="32"/>
   </w:num>
   <w:num w:numId="31">
-    <w:abstractNumId w:val="30"/>
+    <w:abstractNumId w:val="31"/>
   </w:num>
   <w:num w:numId="32">
     <w:abstractNumId w:val="6"/>
+  </w:num>
+  <w:num w:numId="33">
+    <w:abstractNumId w:val="10"/>
   </w:num>
 </w:numbering>
 </file>

</xml_diff>

<commit_message>
CHANGES: - formattazione e fix in tutti i file.docx
</commit_message>
<xml_diff>
--- a/analisi/Descrizione_Generale.docx
+++ b/analisi/Descrizione_Generale.docx
@@ -4,7 +4,7 @@
   <w:body>
     <w:p>
       <w:pPr>
-        <w:pStyle w:val="NormaleWeb"/>
+        <w:pStyle w:val="NormalWeb"/>
         <w:spacing w:before="0" w:beforeAutospacing="0" w:after="0" w:afterAutospacing="0"/>
         <w:jc w:val="both"/>
         <w:rPr>
@@ -27,7 +27,7 @@
     </w:p>
     <w:p>
       <w:pPr>
-        <w:pStyle w:val="NormaleWeb"/>
+        <w:pStyle w:val="NormalWeb"/>
         <w:spacing w:before="0" w:beforeAutospacing="0" w:after="0" w:afterAutospacing="0"/>
         <w:jc w:val="both"/>
         <w:rPr>
@@ -39,7 +39,7 @@
     </w:p>
     <w:p>
       <w:pPr>
-        <w:pStyle w:val="NormaleWeb"/>
+        <w:pStyle w:val="NormalWeb"/>
         <w:spacing w:before="0" w:beforeAutospacing="0" w:after="0" w:afterAutospacing="0"/>
         <w:jc w:val="both"/>
         <w:rPr>
@@ -51,7 +51,7 @@
     </w:p>
     <w:p>
       <w:pPr>
-        <w:pStyle w:val="NormaleWeb"/>
+        <w:pStyle w:val="NormalWeb"/>
         <w:spacing w:before="0" w:beforeAutospacing="0" w:after="0" w:afterAutospacing="0"/>
         <w:jc w:val="both"/>
         <w:rPr>
@@ -63,7 +63,7 @@
     </w:p>
     <w:p>
       <w:pPr>
-        <w:pStyle w:val="NormaleWeb"/>
+        <w:pStyle w:val="NormalWeb"/>
         <w:spacing w:before="0" w:beforeAutospacing="0" w:after="0" w:afterAutospacing="0"/>
         <w:jc w:val="both"/>
         <w:rPr>
@@ -85,7 +85,7 @@
     </w:p>
     <w:p>
       <w:pPr>
-        <w:pStyle w:val="NormaleWeb"/>
+        <w:pStyle w:val="NormalWeb"/>
         <w:spacing w:before="0" w:beforeAutospacing="0" w:after="0" w:afterAutospacing="0"/>
         <w:jc w:val="both"/>
         <w:rPr>
@@ -97,7 +97,7 @@
     </w:p>
     <w:p>
       <w:pPr>
-        <w:pStyle w:val="NormaleWeb"/>
+        <w:pStyle w:val="NormalWeb"/>
         <w:spacing w:before="0" w:beforeAutospacing="0" w:after="0" w:afterAutospacing="0"/>
         <w:jc w:val="both"/>
         <w:rPr>
@@ -118,7 +118,7 @@
     </w:p>
     <w:p>
       <w:pPr>
-        <w:pStyle w:val="NormaleWeb"/>
+        <w:pStyle w:val="NormalWeb"/>
         <w:spacing w:before="0" w:beforeAutospacing="0" w:after="0" w:afterAutospacing="0"/>
         <w:jc w:val="both"/>
         <w:rPr>
@@ -137,7 +137,7 @@
     </w:p>
     <w:p>
       <w:pPr>
-        <w:pStyle w:val="NormaleWeb"/>
+        <w:pStyle w:val="NormalWeb"/>
         <w:spacing w:before="0" w:beforeAutospacing="0" w:after="0" w:afterAutospacing="0"/>
         <w:jc w:val="both"/>
         <w:rPr>
@@ -156,7 +156,7 @@
     </w:p>
     <w:p>
       <w:pPr>
-        <w:pStyle w:val="NormaleWeb"/>
+        <w:pStyle w:val="NormalWeb"/>
         <w:spacing w:before="0" w:beforeAutospacing="0" w:after="0" w:afterAutospacing="0"/>
         <w:jc w:val="both"/>
         <w:rPr>
@@ -175,7 +175,7 @@
     </w:p>
     <w:p>
       <w:pPr>
-        <w:pStyle w:val="NormaleWeb"/>
+        <w:pStyle w:val="NormalWeb"/>
         <w:spacing w:before="0" w:beforeAutospacing="0" w:after="0" w:afterAutospacing="0"/>
         <w:jc w:val="both"/>
         <w:rPr>
@@ -194,7 +194,7 @@
     </w:p>
     <w:p>
       <w:pPr>
-        <w:pStyle w:val="NormaleWeb"/>
+        <w:pStyle w:val="NormalWeb"/>
         <w:spacing w:before="0" w:beforeAutospacing="0" w:after="0" w:afterAutospacing="0"/>
         <w:jc w:val="both"/>
         <w:rPr>
@@ -213,7 +213,7 @@
     </w:p>
     <w:p>
       <w:pPr>
-        <w:pStyle w:val="NormaleWeb"/>
+        <w:pStyle w:val="NormalWeb"/>
         <w:spacing w:before="0" w:beforeAutospacing="0" w:after="0" w:afterAutospacing="0"/>
         <w:jc w:val="both"/>
         <w:rPr>
@@ -232,7 +232,7 @@
     </w:p>
     <w:p>
       <w:pPr>
-        <w:pStyle w:val="NormaleWeb"/>
+        <w:pStyle w:val="NormalWeb"/>
         <w:spacing w:before="0" w:beforeAutospacing="0" w:after="0" w:afterAutospacing="0"/>
         <w:jc w:val="both"/>
         <w:rPr>
@@ -251,7 +251,7 @@
     </w:p>
     <w:p>
       <w:pPr>
-        <w:pStyle w:val="NormaleWeb"/>
+        <w:pStyle w:val="NormalWeb"/>
         <w:spacing w:before="0" w:beforeAutospacing="0" w:after="0" w:afterAutospacing="0"/>
         <w:jc w:val="both"/>
         <w:rPr>
@@ -270,7 +270,7 @@
     </w:p>
     <w:p>
       <w:pPr>
-        <w:pStyle w:val="NormaleWeb"/>
+        <w:pStyle w:val="NormalWeb"/>
         <w:spacing w:before="0" w:beforeAutospacing="0" w:after="0" w:afterAutospacing="0"/>
         <w:jc w:val="both"/>
         <w:rPr>
@@ -289,7 +289,7 @@
     </w:p>
     <w:p>
       <w:pPr>
-        <w:pStyle w:val="NormaleWeb"/>
+        <w:pStyle w:val="NormalWeb"/>
         <w:spacing w:before="0" w:beforeAutospacing="0" w:after="0" w:afterAutospacing="0"/>
         <w:jc w:val="both"/>
         <w:rPr>
@@ -308,7 +308,7 @@
     </w:p>
     <w:p>
       <w:pPr>
-        <w:pStyle w:val="NormaleWeb"/>
+        <w:pStyle w:val="NormalWeb"/>
         <w:spacing w:before="0" w:beforeAutospacing="0" w:after="0" w:afterAutospacing="0"/>
         <w:jc w:val="both"/>
         <w:rPr>
@@ -327,7 +327,7 @@
     </w:p>
     <w:p>
       <w:pPr>
-        <w:pStyle w:val="NormaleWeb"/>
+        <w:pStyle w:val="NormalWeb"/>
         <w:spacing w:before="0" w:beforeAutospacing="0" w:after="0" w:afterAutospacing="0"/>
         <w:jc w:val="both"/>
         <w:rPr>
@@ -346,7 +346,7 @@
     </w:p>
     <w:p>
       <w:pPr>
-        <w:pStyle w:val="NormaleWeb"/>
+        <w:pStyle w:val="NormalWeb"/>
         <w:spacing w:before="0" w:beforeAutospacing="0" w:after="0" w:afterAutospacing="0"/>
         <w:jc w:val="both"/>
         <w:rPr>
@@ -365,7 +365,7 @@
     </w:p>
     <w:p>
       <w:pPr>
-        <w:pStyle w:val="NormaleWeb"/>
+        <w:pStyle w:val="NormalWeb"/>
         <w:spacing w:before="0" w:beforeAutospacing="0" w:after="0" w:afterAutospacing="0"/>
         <w:jc w:val="both"/>
         <w:rPr>
@@ -387,7 +387,7 @@
     </w:p>
     <w:p>
       <w:pPr>
-        <w:pStyle w:val="NormaleWeb"/>
+        <w:pStyle w:val="NormalWeb"/>
         <w:spacing w:before="0" w:beforeAutospacing="0" w:after="0" w:afterAutospacing="0"/>
         <w:jc w:val="both"/>
         <w:rPr>
@@ -406,7 +406,7 @@
     </w:p>
     <w:p>
       <w:pPr>
-        <w:pStyle w:val="NormaleWeb"/>
+        <w:pStyle w:val="NormalWeb"/>
         <w:spacing w:before="0" w:beforeAutospacing="0" w:after="0" w:afterAutospacing="0"/>
         <w:jc w:val="both"/>
         <w:rPr>
@@ -504,7 +504,7 @@
     </w:p>
     <w:p>
       <w:pPr>
-        <w:pStyle w:val="NormaleWeb"/>
+        <w:pStyle w:val="NormalWeb"/>
         <w:spacing w:before="0" w:beforeAutospacing="0" w:after="240" w:afterAutospacing="0"/>
         <w:jc w:val="both"/>
         <w:rPr>
@@ -520,12 +520,13 @@
           <w:bCs/>
           <w:color w:val="000000"/>
         </w:rPr>
+        <w:lastRenderedPageBreak/>
         <w:t>1. Descrizione generale del sistema</w:t>
       </w:r>
     </w:p>
     <w:p>
       <w:pPr>
-        <w:pStyle w:val="NormaleWeb"/>
+        <w:pStyle w:val="NormalWeb"/>
         <w:spacing w:before="0" w:beforeAutospacing="0" w:after="240" w:afterAutospacing="0"/>
         <w:jc w:val="both"/>
         <w:rPr>
@@ -582,7 +583,7 @@
     </w:p>
     <w:p>
       <w:pPr>
-        <w:pStyle w:val="NormaleWeb"/>
+        <w:pStyle w:val="NormalWeb"/>
         <w:spacing w:before="0" w:beforeAutospacing="0" w:after="0" w:afterAutospacing="0"/>
         <w:ind w:left="20"/>
         <w:jc w:val="both"/>
@@ -687,7 +688,7 @@
     </w:p>
     <w:p>
       <w:pPr>
-        <w:pStyle w:val="NormaleWeb"/>
+        <w:pStyle w:val="NormalWeb"/>
         <w:spacing w:before="0" w:beforeAutospacing="0" w:after="0" w:afterAutospacing="0"/>
         <w:ind w:left="20"/>
         <w:jc w:val="both"/>
@@ -745,7 +746,7 @@
     </w:p>
     <w:p>
       <w:pPr>
-        <w:pStyle w:val="NormaleWeb"/>
+        <w:pStyle w:val="NormalWeb"/>
         <w:numPr>
           <w:ilvl w:val="0"/>
           <w:numId w:val="20"/>
@@ -790,7 +791,7 @@
     </w:p>
     <w:p>
       <w:pPr>
-        <w:pStyle w:val="NormaleWeb"/>
+        <w:pStyle w:val="NormalWeb"/>
         <w:numPr>
           <w:ilvl w:val="0"/>
           <w:numId w:val="20"/>
@@ -871,7 +872,7 @@
     </w:p>
     <w:p>
       <w:pPr>
-        <w:pStyle w:val="NormaleWeb"/>
+        <w:pStyle w:val="NormalWeb"/>
         <w:numPr>
           <w:ilvl w:val="0"/>
           <w:numId w:val="20"/>
@@ -934,7 +935,7 @@
     </w:p>
     <w:p>
       <w:pPr>
-        <w:pStyle w:val="NormaleWeb"/>
+        <w:pStyle w:val="NormalWeb"/>
         <w:numPr>
           <w:ilvl w:val="0"/>
           <w:numId w:val="20"/>
@@ -979,7 +980,7 @@
     </w:p>
     <w:p>
       <w:pPr>
-        <w:pStyle w:val="NormaleWeb"/>
+        <w:pStyle w:val="NormalWeb"/>
         <w:numPr>
           <w:ilvl w:val="0"/>
           <w:numId w:val="20"/>
@@ -1054,7 +1055,7 @@
     </w:p>
     <w:p>
       <w:pPr>
-        <w:pStyle w:val="NormaleWeb"/>
+        <w:pStyle w:val="NormalWeb"/>
         <w:spacing w:before="0" w:beforeAutospacing="0" w:after="0" w:afterAutospacing="0"/>
         <w:ind w:left="720"/>
         <w:jc w:val="both"/>
@@ -1215,7 +1216,7 @@
     </w:p>
     <w:p>
       <w:pPr>
-        <w:pStyle w:val="NormaleWeb"/>
+        <w:pStyle w:val="NormalWeb"/>
         <w:spacing w:before="0" w:beforeAutospacing="0" w:after="0" w:afterAutospacing="0"/>
         <w:ind w:left="720"/>
         <w:jc w:val="both"/>
@@ -1232,6 +1233,7 @@
           <w:sz w:val="20"/>
           <w:szCs w:val="20"/>
         </w:rPr>
+        <w:lastRenderedPageBreak/>
         <w:t>L</w:t>
       </w:r>
       <w:r>
@@ -1393,7 +1395,7 @@
     </w:p>
     <w:p>
       <w:pPr>
-        <w:pStyle w:val="NormaleWeb"/>
+        <w:pStyle w:val="NormalWeb"/>
         <w:spacing w:before="0" w:beforeAutospacing="0" w:after="0" w:afterAutospacing="0"/>
         <w:ind w:left="720"/>
         <w:jc w:val="both"/>
@@ -1551,7 +1553,7 @@
     </w:p>
     <w:p>
       <w:pPr>
-        <w:pStyle w:val="NormaleWeb"/>
+        <w:pStyle w:val="NormalWeb"/>
         <w:spacing w:before="0" w:beforeAutospacing="0" w:after="0" w:afterAutospacing="0"/>
         <w:ind w:left="720"/>
         <w:jc w:val="both"/>
@@ -1632,7 +1634,7 @@
     </w:p>
     <w:p>
       <w:pPr>
-        <w:pStyle w:val="NormaleWeb"/>
+        <w:pStyle w:val="NormalWeb"/>
         <w:spacing w:before="0" w:beforeAutospacing="0" w:after="0" w:afterAutospacing="0"/>
         <w:ind w:left="720"/>
         <w:jc w:val="both"/>
@@ -1646,7 +1648,7 @@
     </w:p>
     <w:p>
       <w:pPr>
-        <w:pStyle w:val="NormaleWeb"/>
+        <w:pStyle w:val="NormalWeb"/>
         <w:spacing w:before="0" w:beforeAutospacing="0" w:after="0" w:afterAutospacing="0"/>
         <w:ind w:left="720"/>
         <w:jc w:val="both"/>
@@ -1663,7 +1665,6 @@
           <w:sz w:val="20"/>
           <w:szCs w:val="20"/>
         </w:rPr>
-        <w:lastRenderedPageBreak/>
         <w:t>Per quanto riguarda i turni lavorativi di un addetto al personale, di un addetto alle comunicazioni sono gestiti dal manager aziendale. Infine, i turni lavorativi di un manager aziendale sono stabiliti da politiche interne all’azienda.</w:t>
       </w:r>
       <w:r>
@@ -1689,7 +1690,7 @@
     </w:p>
     <w:p>
       <w:pPr>
-        <w:pStyle w:val="NormaleWeb"/>
+        <w:pStyle w:val="NormalWeb"/>
         <w:spacing w:before="0" w:beforeAutospacing="0" w:after="0" w:afterAutospacing="0"/>
         <w:jc w:val="both"/>
         <w:rPr>
@@ -1728,7 +1729,7 @@
     </w:p>
     <w:p>
       <w:pPr>
-        <w:pStyle w:val="NormaleWeb"/>
+        <w:pStyle w:val="NormalWeb"/>
         <w:numPr>
           <w:ilvl w:val="0"/>
           <w:numId w:val="21"/>
@@ -1755,7 +1756,7 @@
     </w:p>
     <w:p>
       <w:pPr>
-        <w:pStyle w:val="NormaleWeb"/>
+        <w:pStyle w:val="NormalWeb"/>
         <w:numPr>
           <w:ilvl w:val="0"/>
           <w:numId w:val="21"/>
@@ -1782,7 +1783,7 @@
     </w:p>
     <w:p>
       <w:pPr>
-        <w:pStyle w:val="NormaleWeb"/>
+        <w:pStyle w:val="NormalWeb"/>
         <w:numPr>
           <w:ilvl w:val="0"/>
           <w:numId w:val="21"/>
@@ -1809,7 +1810,7 @@
     </w:p>
     <w:p>
       <w:pPr>
-        <w:pStyle w:val="NormaleWeb"/>
+        <w:pStyle w:val="NormalWeb"/>
         <w:numPr>
           <w:ilvl w:val="0"/>
           <w:numId w:val="21"/>
@@ -1836,7 +1837,7 @@
     </w:p>
     <w:p>
       <w:pPr>
-        <w:pStyle w:val="NormaleWeb"/>
+        <w:pStyle w:val="NormalWeb"/>
         <w:numPr>
           <w:ilvl w:val="0"/>
           <w:numId w:val="21"/>
@@ -1863,7 +1864,7 @@
     </w:p>
     <w:p>
       <w:pPr>
-        <w:pStyle w:val="NormaleWeb"/>
+        <w:pStyle w:val="NormalWeb"/>
         <w:numPr>
           <w:ilvl w:val="0"/>
           <w:numId w:val="21"/>
@@ -1902,7 +1903,7 @@
     </w:p>
     <w:p>
       <w:pPr>
-        <w:pStyle w:val="NormaleWeb"/>
+        <w:pStyle w:val="NormalWeb"/>
         <w:spacing w:before="0" w:beforeAutospacing="0" w:after="0" w:afterAutospacing="0"/>
         <w:jc w:val="both"/>
         <w:rPr>
@@ -2009,19 +2010,19 @@
     </w:p>
     <w:p>
       <w:pPr>
-        <w:pStyle w:val="NormaleWeb"/>
-        <w:spacing w:before="0" w:beforeAutospacing="0" w:after="0" w:afterAutospacing="0"/>
-        <w:jc w:val="both"/>
-        <w:rPr>
-          <w:rFonts w:ascii="CMU Serif Roman" w:hAnsi="CMU Serif Roman"/>
-          <w:sz w:val="20"/>
-          <w:szCs w:val="20"/>
-        </w:rPr>
-      </w:pPr>
-    </w:p>
-    <w:p>
-      <w:pPr>
-        <w:pStyle w:val="NormaleWeb"/>
+        <w:pStyle w:val="NormalWeb"/>
+        <w:spacing w:before="0" w:beforeAutospacing="0" w:after="0" w:afterAutospacing="0"/>
+        <w:jc w:val="both"/>
+        <w:rPr>
+          <w:rFonts w:ascii="CMU Serif Roman" w:hAnsi="CMU Serif Roman"/>
+          <w:sz w:val="20"/>
+          <w:szCs w:val="20"/>
+        </w:rPr>
+      </w:pPr>
+    </w:p>
+    <w:p>
+      <w:pPr>
+        <w:pStyle w:val="NormalWeb"/>
         <w:numPr>
           <w:ilvl w:val="0"/>
           <w:numId w:val="22"/>
@@ -2138,7 +2139,7 @@
     </w:p>
     <w:p>
       <w:pPr>
-        <w:pStyle w:val="NormaleWeb"/>
+        <w:pStyle w:val="NormalWeb"/>
         <w:spacing w:before="0" w:beforeAutospacing="0" w:after="0" w:afterAutospacing="0"/>
         <w:ind w:left="720"/>
         <w:jc w:val="both"/>
@@ -2153,7 +2154,7 @@
     </w:p>
     <w:p>
       <w:pPr>
-        <w:pStyle w:val="NormaleWeb"/>
+        <w:pStyle w:val="NormalWeb"/>
         <w:spacing w:before="0" w:beforeAutospacing="0" w:after="0" w:afterAutospacing="0"/>
         <w:ind w:left="720"/>
         <w:jc w:val="both"/>
@@ -2171,6 +2172,7 @@
           <w:sz w:val="20"/>
           <w:szCs w:val="20"/>
         </w:rPr>
+        <w:lastRenderedPageBreak/>
         <w:t>Di ogni mezzo si prendono in considerazione i seguenti dettagli per lo scheduling effettuato dallo scheduler: lo stato, la capienza e altre informazioni di tipo logistico. Di ogni corsa si prendono in considerazione i seguenti dettagli per lo scheduling: il percorso attualmente effettuato, la durata media, il numero medio di clienti serviti e gli orari seguiti. Di ogni autista si prendono in considerazione i seguenti dettagli per lo scheduling: le corse sulle quali ha prestato servizio nei giorni precedenti, eventuali turni straordinari già effettuati, per quale turno è disponibile a prendere servizio e il carico di lavoro già affrontato durante il turno. Chiaramente, lo scheduler ha a disposizione anche un</w:t>
       </w:r>
       <w:r>
@@ -2221,7 +2223,7 @@
     </w:p>
     <w:p>
       <w:pPr>
-        <w:pStyle w:val="NormaleWeb"/>
+        <w:pStyle w:val="NormalWeb"/>
         <w:spacing w:before="0" w:beforeAutospacing="0" w:after="0" w:afterAutospacing="0"/>
         <w:ind w:left="720"/>
         <w:jc w:val="both"/>
@@ -2235,7 +2237,7 @@
     </w:p>
     <w:p>
       <w:pPr>
-        <w:pStyle w:val="NormaleWeb"/>
+        <w:pStyle w:val="NormalWeb"/>
         <w:spacing w:before="0" w:beforeAutospacing="0" w:after="0" w:afterAutospacing="0"/>
         <w:ind w:left="720"/>
         <w:jc w:val="both"/>
@@ -2334,7 +2336,7 @@
     </w:p>
     <w:p>
       <w:pPr>
-        <w:pStyle w:val="NormaleWeb"/>
+        <w:pStyle w:val="NormalWeb"/>
         <w:spacing w:before="0" w:beforeAutospacing="0" w:after="0" w:afterAutospacing="0"/>
         <w:ind w:left="720"/>
         <w:jc w:val="both"/>
@@ -2347,7 +2349,7 @@
     </w:p>
     <w:p>
       <w:pPr>
-        <w:pStyle w:val="NormaleWeb"/>
+        <w:pStyle w:val="NormalWeb"/>
         <w:numPr>
           <w:ilvl w:val="0"/>
           <w:numId w:val="23"/>
@@ -2442,7 +2444,7 @@
     </w:p>
     <w:p>
       <w:pPr>
-        <w:pStyle w:val="NormaleWeb"/>
+        <w:pStyle w:val="NormalWeb"/>
         <w:spacing w:before="0" w:beforeAutospacing="0" w:after="0" w:afterAutospacing="0"/>
         <w:ind w:left="720"/>
         <w:jc w:val="both"/>
@@ -2625,7 +2627,7 @@
     </w:p>
     <w:p>
       <w:pPr>
-        <w:pStyle w:val="NormaleWeb"/>
+        <w:pStyle w:val="NormalWeb"/>
         <w:spacing w:before="0" w:beforeAutospacing="0" w:after="0" w:afterAutospacing="0"/>
         <w:ind w:left="720"/>
         <w:jc w:val="both"/>
@@ -2839,7 +2841,7 @@
     </w:p>
     <w:p>
       <w:pPr>
-        <w:pStyle w:val="NormaleWeb"/>
+        <w:pStyle w:val="NormalWeb"/>
         <w:numPr>
           <w:ilvl w:val="0"/>
           <w:numId w:val="24"/>
@@ -2914,7 +2916,7 @@
     </w:p>
     <w:p>
       <w:pPr>
-        <w:pStyle w:val="NormaleWeb"/>
+        <w:pStyle w:val="NormalWeb"/>
         <w:numPr>
           <w:ilvl w:val="0"/>
           <w:numId w:val="25"/>
@@ -3009,7 +3011,7 @@
     </w:p>
     <w:p>
       <w:pPr>
-        <w:pStyle w:val="NormaleWeb"/>
+        <w:pStyle w:val="NormalWeb"/>
         <w:numPr>
           <w:ilvl w:val="0"/>
           <w:numId w:val="26"/>
@@ -3066,7 +3068,7 @@
     </w:p>
     <w:p>
       <w:pPr>
-        <w:pStyle w:val="NormaleWeb"/>
+        <w:pStyle w:val="NormalWeb"/>
         <w:numPr>
           <w:ilvl w:val="0"/>
           <w:numId w:val="27"/>
@@ -3114,7 +3116,7 @@
     </w:p>
     <w:p>
       <w:pPr>
-        <w:pStyle w:val="NormaleWeb"/>
+        <w:pStyle w:val="NormalWeb"/>
         <w:spacing w:before="0" w:beforeAutospacing="0" w:after="0" w:afterAutospacing="0"/>
         <w:ind w:left="720"/>
         <w:jc w:val="both"/>
@@ -3238,7 +3240,7 @@
     </w:p>
     <w:p>
       <w:pPr>
-        <w:pStyle w:val="NormaleWeb"/>
+        <w:pStyle w:val="NormalWeb"/>
         <w:spacing w:before="0" w:beforeAutospacing="0" w:after="0" w:afterAutospacing="0"/>
         <w:ind w:left="20"/>
         <w:jc w:val="both"/>
@@ -3291,7 +3293,7 @@
           <w:sz w:val="20"/>
           <w:szCs w:val="20"/>
         </w:rPr>
-        <w:t xml:space="preserve">area geografica abbastanza vasta, esisteranno più figure di scheduler, </w:t>
+        <w:t xml:space="preserve">area geografica abbastanza vasta, esisteranno più figure di </w:t>
       </w:r>
       <w:proofErr w:type="spellStart"/>
       <w:r>
@@ -3301,6 +3303,26 @@
           <w:sz w:val="20"/>
           <w:szCs w:val="20"/>
         </w:rPr>
+        <w:t>scheduler</w:t>
+      </w:r>
+      <w:proofErr w:type="spellEnd"/>
+      <w:r>
+        <w:rPr>
+          <w:rFonts w:ascii="CMU Serif Roman" w:hAnsi="CMU Serif Roman"/>
+          <w:color w:val="000000"/>
+          <w:sz w:val="20"/>
+          <w:szCs w:val="20"/>
+        </w:rPr>
+        <w:t xml:space="preserve">, </w:t>
+      </w:r>
+      <w:proofErr w:type="spellStart"/>
+      <w:r>
+        <w:rPr>
+          <w:rFonts w:ascii="CMU Serif Roman" w:hAnsi="CMU Serif Roman"/>
+          <w:color w:val="000000"/>
+          <w:sz w:val="20"/>
+          <w:szCs w:val="20"/>
+        </w:rPr>
         <w:t>checker</w:t>
       </w:r>
       <w:proofErr w:type="spellEnd"/>
@@ -3500,7 +3522,7 @@
     </w:p>
     <w:p>
       <w:pPr>
-        <w:pStyle w:val="NormaleWeb"/>
+        <w:pStyle w:val="NormalWeb"/>
         <w:spacing w:before="0" w:beforeAutospacing="0" w:after="0" w:afterAutospacing="0"/>
         <w:jc w:val="both"/>
         <w:rPr>
@@ -3521,7 +3543,7 @@
     </w:p>
     <w:p>
       <w:pPr>
-        <w:pStyle w:val="NormaleWeb"/>
+        <w:pStyle w:val="NormalWeb"/>
         <w:spacing w:before="0" w:beforeAutospacing="0" w:after="0" w:afterAutospacing="0"/>
         <w:ind w:left="20"/>
         <w:jc w:val="both"/>
@@ -3538,6 +3560,7 @@
           <w:sz w:val="20"/>
           <w:szCs w:val="20"/>
         </w:rPr>
+        <w:lastRenderedPageBreak/>
         <w:t>In base alle politiche aziendali, ogni autista è tenuto a comunicare eventuali ferie, giorni di malattia e simili, almeno con due giorni di anticipo e la propria disponibilità ad eventuali turni di lavoro straordinari, così come l</w:t>
       </w:r>
       <w:r>
@@ -3572,7 +3595,7 @@
     </w:p>
     <w:p>
       <w:pPr>
-        <w:pStyle w:val="NormaleWeb"/>
+        <w:pStyle w:val="NormalWeb"/>
         <w:spacing w:before="0" w:beforeAutospacing="0" w:after="0" w:afterAutospacing="0"/>
         <w:ind w:left="20"/>
         <w:jc w:val="both"/>
@@ -3651,7 +3674,7 @@
     </w:p>
     <w:p>
       <w:pPr>
-        <w:pStyle w:val="NormaleWeb"/>
+        <w:pStyle w:val="NormalWeb"/>
         <w:spacing w:before="0" w:beforeAutospacing="0" w:after="0" w:afterAutospacing="0"/>
         <w:ind w:left="20"/>
         <w:jc w:val="both"/>
@@ -3665,7 +3688,7 @@
     </w:p>
     <w:p>
       <w:pPr>
-        <w:pStyle w:val="NormaleWeb"/>
+        <w:pStyle w:val="NormalWeb"/>
         <w:numPr>
           <w:ilvl w:val="0"/>
           <w:numId w:val="28"/>
@@ -3710,7 +3733,7 @@
     </w:p>
     <w:p>
       <w:pPr>
-        <w:pStyle w:val="NormaleWeb"/>
+        <w:pStyle w:val="NormalWeb"/>
         <w:numPr>
           <w:ilvl w:val="0"/>
           <w:numId w:val="28"/>
@@ -3767,7 +3790,7 @@
     </w:p>
     <w:p>
       <w:pPr>
-        <w:pStyle w:val="NormaleWeb"/>
+        <w:pStyle w:val="NormalWeb"/>
         <w:spacing w:before="0" w:beforeAutospacing="0" w:after="0" w:afterAutospacing="0"/>
         <w:jc w:val="both"/>
         <w:rPr>
@@ -3871,7 +3894,7 @@
     </w:p>
     <w:p>
       <w:pPr>
-        <w:pStyle w:val="NormaleWeb"/>
+        <w:pStyle w:val="NormalWeb"/>
         <w:spacing w:before="0" w:beforeAutospacing="0" w:after="0" w:afterAutospacing="0"/>
         <w:ind w:left="20"/>
         <w:jc w:val="both"/>
@@ -3976,7 +3999,7 @@
     </w:p>
     <w:p>
       <w:pPr>
-        <w:pStyle w:val="NormaleWeb"/>
+        <w:pStyle w:val="NormalWeb"/>
         <w:spacing w:before="0" w:beforeAutospacing="0" w:after="0" w:afterAutospacing="0"/>
         <w:jc w:val="both"/>
         <w:rPr>
@@ -4044,7 +4067,7 @@
     </w:p>
     <w:p>
       <w:pPr>
-        <w:pStyle w:val="NormaleWeb"/>
+        <w:pStyle w:val="NormalWeb"/>
         <w:spacing w:before="0" w:beforeAutospacing="0" w:after="0" w:afterAutospacing="0"/>
         <w:jc w:val="both"/>
         <w:rPr>
@@ -4159,7 +4182,7 @@
     </w:p>
     <w:p>
       <w:pPr>
-        <w:pStyle w:val="NormaleWeb"/>
+        <w:pStyle w:val="NormalWeb"/>
         <w:spacing w:before="0" w:beforeAutospacing="0" w:after="0" w:afterAutospacing="0"/>
         <w:jc w:val="both"/>
         <w:rPr>
@@ -4252,7 +4275,7 @@
     </w:p>
     <w:p>
       <w:pPr>
-        <w:pStyle w:val="NormaleWeb"/>
+        <w:pStyle w:val="NormalWeb"/>
         <w:spacing w:before="0" w:beforeAutospacing="0" w:after="0" w:afterAutospacing="0"/>
         <w:ind w:left="20"/>
         <w:jc w:val="both"/>
@@ -4274,7 +4297,7 @@
     </w:p>
     <w:p>
       <w:pPr>
-        <w:pStyle w:val="NormaleWeb"/>
+        <w:pStyle w:val="NormalWeb"/>
         <w:spacing w:before="0" w:beforeAutospacing="0" w:after="0" w:afterAutospacing="0"/>
         <w:ind w:left="20"/>
         <w:jc w:val="both"/>
@@ -4291,6 +4314,7 @@
           <w:sz w:val="20"/>
           <w:szCs w:val="20"/>
         </w:rPr>
+        <w:lastRenderedPageBreak/>
         <w:t>Per sopperire ad eventuali guasti ai mezzi che possono verificarsi sia in fase di checking mattutino dei mezzi di trasporto, sia in fase di attività. L</w:t>
       </w:r>
       <w:r>
@@ -4314,7 +4338,7 @@
     </w:p>
     <w:p>
       <w:pPr>
-        <w:pStyle w:val="NormaleWeb"/>
+        <w:pStyle w:val="NormalWeb"/>
         <w:numPr>
           <w:ilvl w:val="0"/>
           <w:numId w:val="29"/>
@@ -4341,7 +4365,7 @@
     </w:p>
     <w:p>
       <w:pPr>
-        <w:pStyle w:val="NormaleWeb"/>
+        <w:pStyle w:val="NormalWeb"/>
         <w:numPr>
           <w:ilvl w:val="0"/>
           <w:numId w:val="29"/>
@@ -4386,7 +4410,7 @@
     </w:p>
     <w:p>
       <w:pPr>
-        <w:pStyle w:val="NormaleWeb"/>
+        <w:pStyle w:val="NormalWeb"/>
         <w:spacing w:before="0" w:beforeAutospacing="0" w:after="0" w:afterAutospacing="0"/>
         <w:ind w:left="720"/>
         <w:jc w:val="both"/>
@@ -4408,7 +4432,7 @@
     </w:p>
     <w:p>
       <w:pPr>
-        <w:pStyle w:val="NormaleWeb"/>
+        <w:pStyle w:val="NormalWeb"/>
         <w:spacing w:before="0" w:beforeAutospacing="0" w:after="0" w:afterAutospacing="0"/>
         <w:ind w:left="20"/>
         <w:jc w:val="both"/>
@@ -4515,7 +4539,7 @@
     </w:p>
     <w:p>
       <w:pPr>
-        <w:pStyle w:val="NormaleWeb"/>
+        <w:pStyle w:val="NormalWeb"/>
         <w:spacing w:before="0" w:beforeAutospacing="0" w:after="0" w:afterAutospacing="0"/>
         <w:ind w:left="20"/>
         <w:jc w:val="both"/>
@@ -4537,24 +4561,422 @@
     </w:p>
     <w:p>
       <w:pPr>
-        <w:pStyle w:val="NormaleWeb"/>
-        <w:spacing w:before="0" w:beforeAutospacing="0" w:after="0" w:afterAutospacing="0"/>
-        <w:jc w:val="both"/>
-        <w:rPr>
-          <w:rFonts w:ascii="CMU Serif Roman" w:hAnsi="CMU Serif Roman"/>
-          <w:sz w:val="20"/>
-          <w:szCs w:val="20"/>
-        </w:rPr>
-      </w:pPr>
-      <w:r>
-        <w:rPr>
-          <w:rFonts w:ascii="CMU Serif Roman" w:hAnsi="CMU Serif Roman"/>
-          <w:color w:val="000000"/>
-          <w:sz w:val="20"/>
-          <w:szCs w:val="20"/>
-        </w:rPr>
-        <w:t xml:space="preserve">Il sistema deve fornire anche supporto ai cittadini per il reperimento di tutte le informazioni relative alle corse, ai percorsi, alle fermate, agli orari seguiti. Tra i servizi offerti ai cittadini si deve prevedere un sistema di ricerca per </w:t>
-      </w:r>
+        <w:pStyle w:val="NormalWeb"/>
+        <w:spacing w:before="0" w:beforeAutospacing="0" w:after="0" w:afterAutospacing="0"/>
+        <w:jc w:val="both"/>
+        <w:rPr>
+          <w:rFonts w:ascii="CMU Serif Roman" w:hAnsi="CMU Serif Roman"/>
+          <w:sz w:val="20"/>
+          <w:szCs w:val="20"/>
+        </w:rPr>
+      </w:pPr>
+      <w:r>
+        <w:rPr>
+          <w:rFonts w:ascii="CMU Serif Roman" w:hAnsi="CMU Serif Roman"/>
+          <w:color w:val="000000"/>
+          <w:sz w:val="20"/>
+          <w:szCs w:val="20"/>
+        </w:rPr>
+        <w:t>Il sistema deve fornire anche supporto ai cittadini per il reperimento di tutte le informazioni relative alle corse, ai percorsi, alle fermate, agli orari seguiti. Tra i servizi offerti ai cittadini si deve prevedere un sistema di ricerca per ogni linea del percorso effettuato tra due capolinea e un sistema di ricerca della linea che parta da un punto ed arrivi ad un altro punto.</w:t>
+      </w:r>
+    </w:p>
+    <w:p>
+      <w:pPr>
+        <w:pStyle w:val="NormalWeb"/>
+        <w:spacing w:before="0" w:beforeAutospacing="0" w:after="0" w:afterAutospacing="0"/>
+        <w:ind w:left="20"/>
+        <w:jc w:val="both"/>
+        <w:rPr>
+          <w:rFonts w:ascii="CMU Serif Roman" w:hAnsi="CMU Serif Roman"/>
+          <w:sz w:val="20"/>
+          <w:szCs w:val="20"/>
+        </w:rPr>
+      </w:pPr>
+      <w:r>
+        <w:rPr>
+          <w:rFonts w:ascii="CMU Serif Roman" w:hAnsi="CMU Serif Roman"/>
+          <w:color w:val="000000"/>
+          <w:sz w:val="20"/>
+          <w:szCs w:val="20"/>
+        </w:rPr>
+        <w:t> </w:t>
+      </w:r>
+    </w:p>
+    <w:p>
+      <w:pPr>
+        <w:pStyle w:val="NormalWeb"/>
+        <w:spacing w:before="0" w:beforeAutospacing="0" w:after="0" w:afterAutospacing="0"/>
+        <w:jc w:val="both"/>
+        <w:rPr>
+          <w:rFonts w:ascii="CMU Serif Roman" w:hAnsi="CMU Serif Roman"/>
+          <w:sz w:val="20"/>
+          <w:szCs w:val="20"/>
+        </w:rPr>
+      </w:pPr>
+      <w:r>
+        <w:rPr>
+          <w:rFonts w:ascii="CMU Serif Roman" w:hAnsi="CMU Serif Roman"/>
+          <w:color w:val="000000"/>
+          <w:sz w:val="20"/>
+          <w:szCs w:val="20"/>
+        </w:rPr>
+        <w:t>L</w:t>
+      </w:r>
+      <w:r>
+        <w:rPr>
+          <w:rFonts w:ascii="CMU Serif Roman" w:hAnsi="CMU Serif Roman"/>
+          <w:color w:val="000000"/>
+          <w:sz w:val="20"/>
+          <w:szCs w:val="20"/>
+        </w:rPr>
+        <w:t>’</w:t>
+      </w:r>
+      <w:r>
+        <w:rPr>
+          <w:rFonts w:ascii="CMU Serif Roman" w:hAnsi="CMU Serif Roman"/>
+          <w:color w:val="000000"/>
+          <w:sz w:val="20"/>
+          <w:szCs w:val="20"/>
+        </w:rPr>
+        <w:t>azienda dispone di mezzi di trasporto alquanto innovativi e in quanto tali, sono dotati di un modulo GPS per la geolocalizzazione di ogni singolo mezzo. Ciascun mezzo di trasporto dell</w:t>
+      </w:r>
+      <w:r>
+        <w:rPr>
+          <w:rFonts w:ascii="CMU Serif Roman" w:hAnsi="CMU Serif Roman"/>
+          <w:color w:val="000000"/>
+          <w:sz w:val="20"/>
+          <w:szCs w:val="20"/>
+        </w:rPr>
+        <w:t>’</w:t>
+      </w:r>
+      <w:r>
+        <w:rPr>
+          <w:rFonts w:ascii="CMU Serif Roman" w:hAnsi="CMU Serif Roman"/>
+          <w:color w:val="000000"/>
+          <w:sz w:val="20"/>
+          <w:szCs w:val="20"/>
+        </w:rPr>
+        <w:t>azienda dispone di un sistema integrato di sensori e spie che segnalano all</w:t>
+      </w:r>
+      <w:r>
+        <w:rPr>
+          <w:rFonts w:ascii="CMU Serif Roman" w:hAnsi="CMU Serif Roman"/>
+          <w:color w:val="000000"/>
+          <w:sz w:val="20"/>
+          <w:szCs w:val="20"/>
+        </w:rPr>
+        <w:t>’</w:t>
+      </w:r>
+      <w:r>
+        <w:rPr>
+          <w:rFonts w:ascii="CMU Serif Roman" w:hAnsi="CMU Serif Roman"/>
+          <w:color w:val="000000"/>
+          <w:sz w:val="20"/>
+          <w:szCs w:val="20"/>
+        </w:rPr>
+        <w:t xml:space="preserve">autista e al </w:t>
+      </w:r>
+      <w:proofErr w:type="spellStart"/>
+      <w:r>
+        <w:rPr>
+          <w:rFonts w:ascii="CMU Serif Roman" w:hAnsi="CMU Serif Roman"/>
+          <w:color w:val="000000"/>
+          <w:sz w:val="20"/>
+          <w:szCs w:val="20"/>
+        </w:rPr>
+        <w:t>checker</w:t>
+      </w:r>
+      <w:proofErr w:type="spellEnd"/>
+      <w:r>
+        <w:rPr>
+          <w:rFonts w:ascii="CMU Serif Roman" w:hAnsi="CMU Serif Roman"/>
+          <w:color w:val="000000"/>
+          <w:sz w:val="20"/>
+          <w:szCs w:val="20"/>
+        </w:rPr>
+        <w:t xml:space="preserve"> eventuali problematiche del mezzo stesso. Inoltre, l</w:t>
+      </w:r>
+      <w:r>
+        <w:rPr>
+          <w:rFonts w:ascii="CMU Serif Roman" w:hAnsi="CMU Serif Roman"/>
+          <w:color w:val="000000"/>
+          <w:sz w:val="20"/>
+          <w:szCs w:val="20"/>
+        </w:rPr>
+        <w:t>’</w:t>
+      </w:r>
+      <w:r>
+        <w:rPr>
+          <w:rFonts w:ascii="CMU Serif Roman" w:hAnsi="CMU Serif Roman"/>
+          <w:color w:val="000000"/>
+          <w:sz w:val="20"/>
+          <w:szCs w:val="20"/>
+        </w:rPr>
+        <w:t>azienda di trasporto dispone di un certo numero di mezzi dotati dell</w:t>
+      </w:r>
+      <w:r>
+        <w:rPr>
+          <w:rFonts w:ascii="CMU Serif Roman" w:hAnsi="CMU Serif Roman"/>
+          <w:color w:val="000000"/>
+          <w:sz w:val="20"/>
+          <w:szCs w:val="20"/>
+        </w:rPr>
+        <w:t>’</w:t>
+      </w:r>
+      <w:r>
+        <w:rPr>
+          <w:rFonts w:ascii="CMU Serif Roman" w:hAnsi="CMU Serif Roman"/>
+          <w:color w:val="000000"/>
+          <w:sz w:val="20"/>
+          <w:szCs w:val="20"/>
+        </w:rPr>
+        <w:t>equipaggiamento adatto per la salita, discesa e il trasporto per persone diversamente abili o con difficoltà di tipo motorio.</w:t>
+      </w:r>
+    </w:p>
+    <w:p>
+      <w:pPr>
+        <w:pStyle w:val="NormalWeb"/>
+        <w:spacing w:before="0" w:beforeAutospacing="0" w:after="0" w:afterAutospacing="0"/>
+        <w:ind w:left="20"/>
+        <w:jc w:val="both"/>
+        <w:rPr>
+          <w:rFonts w:ascii="CMU Serif Roman" w:hAnsi="CMU Serif Roman"/>
+          <w:sz w:val="20"/>
+          <w:szCs w:val="20"/>
+        </w:rPr>
+      </w:pPr>
+      <w:r>
+        <w:rPr>
+          <w:rFonts w:ascii="CMU Serif Roman" w:hAnsi="CMU Serif Roman"/>
+          <w:color w:val="000000"/>
+          <w:sz w:val="20"/>
+          <w:szCs w:val="20"/>
+        </w:rPr>
+        <w:t> </w:t>
+      </w:r>
+    </w:p>
+    <w:p>
+      <w:pPr>
+        <w:pStyle w:val="NormalWeb"/>
+        <w:spacing w:before="0" w:beforeAutospacing="0" w:after="0" w:afterAutospacing="0"/>
+        <w:ind w:left="20"/>
+        <w:jc w:val="both"/>
+        <w:rPr>
+          <w:rFonts w:ascii="CMU Serif Roman" w:hAnsi="CMU Serif Roman"/>
+          <w:sz w:val="20"/>
+          <w:szCs w:val="20"/>
+        </w:rPr>
+      </w:pPr>
+      <w:r>
+        <w:rPr>
+          <w:rFonts w:ascii="CMU Serif Roman" w:hAnsi="CMU Serif Roman"/>
+          <w:color w:val="000000"/>
+          <w:sz w:val="20"/>
+          <w:szCs w:val="20"/>
+        </w:rPr>
+        <w:t>Il sistema software deve essere in grado di sfruttare questa tecnologia per condividere in tempo reale le posizioni di tutti i suoi mezzi. La posizione non è sfruttata solo internamente dall</w:t>
+      </w:r>
+      <w:r>
+        <w:rPr>
+          <w:rFonts w:ascii="CMU Serif Roman" w:hAnsi="CMU Serif Roman"/>
+          <w:color w:val="000000"/>
+          <w:sz w:val="20"/>
+          <w:szCs w:val="20"/>
+        </w:rPr>
+        <w:t>’</w:t>
+      </w:r>
+      <w:r>
+        <w:rPr>
+          <w:rFonts w:ascii="CMU Serif Roman" w:hAnsi="CMU Serif Roman"/>
+          <w:color w:val="000000"/>
+          <w:sz w:val="20"/>
+          <w:szCs w:val="20"/>
+        </w:rPr>
+        <w:t>azienda di trasporto urbano al fine di gestire e migliorare il servizio, ma anche al fine di fornire un servizio all</w:t>
+      </w:r>
+      <w:r>
+        <w:rPr>
+          <w:rFonts w:ascii="CMU Serif Roman" w:hAnsi="CMU Serif Roman"/>
+          <w:color w:val="000000"/>
+          <w:sz w:val="20"/>
+          <w:szCs w:val="20"/>
+        </w:rPr>
+        <w:t>’</w:t>
+      </w:r>
+      <w:r>
+        <w:rPr>
+          <w:rFonts w:ascii="CMU Serif Roman" w:hAnsi="CMU Serif Roman"/>
+          <w:color w:val="000000"/>
+          <w:sz w:val="20"/>
+          <w:szCs w:val="20"/>
+        </w:rPr>
+        <w:t>utenza che sarà in grado di tracciare i mezzi ai quali è interessata, valutare percorsi, eventuali ritardi e così via.</w:t>
+      </w:r>
+    </w:p>
+    <w:p>
+      <w:pPr>
+        <w:pStyle w:val="NormalWeb"/>
+        <w:spacing w:before="0" w:beforeAutospacing="0" w:after="0" w:afterAutospacing="0"/>
+        <w:jc w:val="both"/>
+        <w:rPr>
+          <w:rFonts w:ascii="CMU Serif Roman" w:hAnsi="CMU Serif Roman"/>
+          <w:sz w:val="20"/>
+          <w:szCs w:val="20"/>
+        </w:rPr>
+      </w:pPr>
+      <w:r>
+        <w:rPr>
+          <w:rFonts w:ascii="CMU Serif Roman" w:hAnsi="CMU Serif Roman"/>
+          <w:color w:val="000000"/>
+          <w:sz w:val="20"/>
+          <w:szCs w:val="20"/>
+        </w:rPr>
+        <w:t> </w:t>
+      </w:r>
+    </w:p>
+    <w:p>
+      <w:pPr>
+        <w:pStyle w:val="NormalWeb"/>
+        <w:spacing w:before="0" w:beforeAutospacing="0" w:after="0" w:afterAutospacing="0"/>
+        <w:jc w:val="both"/>
+        <w:rPr>
+          <w:rFonts w:ascii="CMU Serif Roman" w:hAnsi="CMU Serif Roman"/>
+          <w:sz w:val="20"/>
+          <w:szCs w:val="20"/>
+        </w:rPr>
+      </w:pPr>
+      <w:r>
+        <w:rPr>
+          <w:rFonts w:ascii="CMU Serif Roman" w:hAnsi="CMU Serif Roman"/>
+          <w:color w:val="000000"/>
+          <w:sz w:val="20"/>
+          <w:szCs w:val="20"/>
+        </w:rPr>
+        <w:t>In quest</w:t>
+      </w:r>
+      <w:r>
+        <w:rPr>
+          <w:rFonts w:ascii="CMU Serif Roman" w:hAnsi="CMU Serif Roman"/>
+          <w:color w:val="000000"/>
+          <w:sz w:val="20"/>
+          <w:szCs w:val="20"/>
+        </w:rPr>
+        <w:t>’</w:t>
+      </w:r>
+      <w:r>
+        <w:rPr>
+          <w:rFonts w:ascii="CMU Serif Roman" w:hAnsi="CMU Serif Roman"/>
+          <w:color w:val="000000"/>
+          <w:sz w:val="20"/>
+          <w:szCs w:val="20"/>
+        </w:rPr>
+        <w:t>ottica, l</w:t>
+      </w:r>
+      <w:r>
+        <w:rPr>
+          <w:rFonts w:ascii="CMU Serif Roman" w:hAnsi="CMU Serif Roman"/>
+          <w:color w:val="000000"/>
+          <w:sz w:val="20"/>
+          <w:szCs w:val="20"/>
+        </w:rPr>
+        <w:t>’</w:t>
+      </w:r>
+      <w:r>
+        <w:rPr>
+          <w:rFonts w:ascii="CMU Serif Roman" w:hAnsi="CMU Serif Roman"/>
+          <w:color w:val="000000"/>
+          <w:sz w:val="20"/>
+          <w:szCs w:val="20"/>
+        </w:rPr>
+        <w:t>utente può visionare quelle che sono le varie opzioni, qualora dovessero essere disponibili, per raggiungere un determinato punto di destinazione a partire da un determinato punto di partenza. Supponendo che dovessero essere disponibili più percorsi, l</w:t>
+      </w:r>
+      <w:r>
+        <w:rPr>
+          <w:rFonts w:ascii="CMU Serif Roman" w:hAnsi="CMU Serif Roman"/>
+          <w:color w:val="000000"/>
+          <w:sz w:val="20"/>
+          <w:szCs w:val="20"/>
+        </w:rPr>
+        <w:t>’</w:t>
+      </w:r>
+      <w:r>
+        <w:rPr>
+          <w:rFonts w:ascii="CMU Serif Roman" w:hAnsi="CMU Serif Roman"/>
+          <w:color w:val="000000"/>
+          <w:sz w:val="20"/>
+          <w:szCs w:val="20"/>
+        </w:rPr>
+        <w:t>utente può ordinarli in base a differenti metriche: percorso più breve in termini di distanze, percorso più breve in termini di tempo, percorso meno trafficato, percorso meno costoso. A tal proposito, si fa notare che il percorso più breve in termini di distanze non implica che sia anche il percorso più breve in termini di tempo, né viceversa. Inoltre, i percorsi e le loro caratteristiche possono variare dinamicamente in base alle condizioni del traffico, condizioni meteorologiche, guasti improvvisi al mezzo, interruzioni improvvise della viabilità e così via.</w:t>
+      </w:r>
+    </w:p>
+    <w:p>
+      <w:pPr>
+        <w:spacing w:line="240" w:lineRule="auto"/>
+        <w:jc w:val="both"/>
+        <w:rPr>
+          <w:rFonts w:ascii="CMU Serif Roman" w:hAnsi="CMU Serif Roman"/>
+          <w:sz w:val="20"/>
+          <w:szCs w:val="20"/>
+        </w:rPr>
+      </w:pPr>
+    </w:p>
+    <w:p>
+      <w:pPr>
+        <w:spacing w:line="240" w:lineRule="auto"/>
+        <w:jc w:val="both"/>
+        <w:rPr>
+          <w:rFonts w:ascii="CMU Serif Roman" w:hAnsi="CMU Serif Roman"/>
+          <w:sz w:val="20"/>
+          <w:szCs w:val="20"/>
+        </w:rPr>
+      </w:pPr>
+    </w:p>
+    <w:p>
+      <w:pPr>
+        <w:spacing w:line="240" w:lineRule="auto"/>
+        <w:jc w:val="both"/>
+        <w:rPr>
+          <w:rFonts w:ascii="CMU Serif Roman" w:hAnsi="CMU Serif Roman"/>
+          <w:sz w:val="20"/>
+          <w:szCs w:val="20"/>
+        </w:rPr>
+      </w:pPr>
+    </w:p>
+    <w:p>
+      <w:pPr>
+        <w:spacing w:line="240" w:lineRule="auto"/>
+        <w:jc w:val="both"/>
+        <w:rPr>
+          <w:rFonts w:ascii="CMU Serif Roman" w:hAnsi="CMU Serif Roman"/>
+          <w:sz w:val="20"/>
+          <w:szCs w:val="20"/>
+        </w:rPr>
+      </w:pPr>
+    </w:p>
+    <w:p>
+      <w:pPr>
+        <w:spacing w:line="240" w:lineRule="auto"/>
+        <w:jc w:val="both"/>
+        <w:rPr>
+          <w:rFonts w:ascii="CMU Serif Roman" w:hAnsi="CMU Serif Roman"/>
+          <w:sz w:val="20"/>
+          <w:szCs w:val="20"/>
+        </w:rPr>
+      </w:pPr>
+    </w:p>
+    <w:p>
+      <w:pPr>
+        <w:pStyle w:val="NormalWeb"/>
+        <w:spacing w:before="0" w:beforeAutospacing="0" w:after="0" w:afterAutospacing="0"/>
+        <w:ind w:left="20"/>
+        <w:jc w:val="both"/>
+        <w:rPr>
+          <w:rFonts w:ascii="CMU Serif Roman" w:hAnsi="CMU Serif Roman"/>
+          <w:color w:val="000000"/>
+          <w:sz w:val="20"/>
+          <w:szCs w:val="20"/>
+        </w:rPr>
+      </w:pPr>
       <w:r>
         <w:rPr>
           <w:rFonts w:ascii="CMU Serif Roman" w:hAnsi="CMU Serif Roman"/>
@@ -4563,17 +4985,435 @@
           <w:szCs w:val="20"/>
         </w:rPr>
         <w:lastRenderedPageBreak/>
-        <w:t>ogni linea del percorso effettuato tra due capolinea e un sistema di ricerca della linea che parta da un punto ed arrivi ad un altro punto.</w:t>
-      </w:r>
-    </w:p>
-    <w:p>
-      <w:pPr>
-        <w:pStyle w:val="NormaleWeb"/>
+        <w:t>L</w:t>
+      </w:r>
+      <w:r>
+        <w:rPr>
+          <w:rFonts w:ascii="CMU Serif Roman" w:hAnsi="CMU Serif Roman"/>
+          <w:color w:val="000000"/>
+          <w:sz w:val="20"/>
+          <w:szCs w:val="20"/>
+        </w:rPr>
+        <w:t>’</w:t>
+      </w:r>
+      <w:r>
+        <w:rPr>
+          <w:rFonts w:ascii="CMU Serif Roman" w:hAnsi="CMU Serif Roman"/>
+          <w:color w:val="000000"/>
+          <w:sz w:val="20"/>
+          <w:szCs w:val="20"/>
+        </w:rPr>
+        <w:t>utente generico, tramite il software richiesto, è in grado di visionare biglietti, abbonamenti e altri eventuali titoli di viaggio messi a disposizione dall</w:t>
+      </w:r>
+      <w:r>
+        <w:rPr>
+          <w:rFonts w:ascii="CMU Serif Roman" w:hAnsi="CMU Serif Roman"/>
+          <w:color w:val="000000"/>
+          <w:sz w:val="20"/>
+          <w:szCs w:val="20"/>
+        </w:rPr>
+        <w:t>’</w:t>
+      </w:r>
+      <w:r>
+        <w:rPr>
+          <w:rFonts w:ascii="CMU Serif Roman" w:hAnsi="CMU Serif Roman"/>
+          <w:color w:val="000000"/>
+          <w:sz w:val="20"/>
+          <w:szCs w:val="20"/>
+        </w:rPr>
+        <w:t>azienda, di effettuarne l</w:t>
+      </w:r>
+      <w:r>
+        <w:rPr>
+          <w:rFonts w:ascii="CMU Serif Roman" w:hAnsi="CMU Serif Roman"/>
+          <w:color w:val="000000"/>
+          <w:sz w:val="20"/>
+          <w:szCs w:val="20"/>
+        </w:rPr>
+        <w:t>’</w:t>
+      </w:r>
+      <w:r>
+        <w:rPr>
+          <w:rFonts w:ascii="CMU Serif Roman" w:hAnsi="CMU Serif Roman"/>
+          <w:color w:val="000000"/>
+          <w:sz w:val="20"/>
+          <w:szCs w:val="20"/>
+        </w:rPr>
+        <w:t>acquisto e il rinnovo.</w:t>
+      </w:r>
+      <w:r>
+        <w:rPr>
+          <w:rFonts w:ascii="CMU Serif Roman" w:hAnsi="CMU Serif Roman"/>
+          <w:color w:val="000000"/>
+          <w:sz w:val="20"/>
+          <w:szCs w:val="20"/>
+        </w:rPr>
+        <w:t xml:space="preserve"> </w:t>
+      </w:r>
+      <w:r>
+        <w:rPr>
+          <w:rFonts w:ascii="CMU Serif Roman" w:hAnsi="CMU Serif Roman"/>
+          <w:color w:val="000000"/>
+          <w:sz w:val="20"/>
+          <w:szCs w:val="20"/>
+        </w:rPr>
+        <w:t>L</w:t>
+      </w:r>
+      <w:r>
+        <w:rPr>
+          <w:rFonts w:ascii="CMU Serif Roman" w:hAnsi="CMU Serif Roman"/>
+          <w:color w:val="000000"/>
+          <w:sz w:val="20"/>
+          <w:szCs w:val="20"/>
+        </w:rPr>
+        <w:t>’</w:t>
+      </w:r>
+      <w:r>
+        <w:rPr>
+          <w:rFonts w:ascii="CMU Serif Roman" w:hAnsi="CMU Serif Roman"/>
+          <w:color w:val="000000"/>
+          <w:sz w:val="20"/>
+          <w:szCs w:val="20"/>
+        </w:rPr>
+        <w:t>azienda prevede un abbonamento unico che può essere utilizzato per viaggiare su diverse linee. L</w:t>
+      </w:r>
+      <w:r>
+        <w:rPr>
+          <w:rFonts w:ascii="CMU Serif Roman" w:hAnsi="CMU Serif Roman"/>
+          <w:color w:val="000000"/>
+          <w:sz w:val="20"/>
+          <w:szCs w:val="20"/>
+        </w:rPr>
+        <w:t>’</w:t>
+      </w:r>
+      <w:r>
+        <w:rPr>
+          <w:rFonts w:ascii="CMU Serif Roman" w:hAnsi="CMU Serif Roman"/>
+          <w:color w:val="000000"/>
+          <w:sz w:val="20"/>
+          <w:szCs w:val="20"/>
+        </w:rPr>
+        <w:t>acquisto</w:t>
+      </w:r>
+      <w:r>
+        <w:rPr>
+          <w:rFonts w:ascii="CMU Serif Roman" w:hAnsi="CMU Serif Roman"/>
+          <w:color w:val="000000"/>
+          <w:sz w:val="20"/>
+          <w:szCs w:val="20"/>
+        </w:rPr>
+        <w:t xml:space="preserve"> dei titoli di viaggio all</w:t>
+      </w:r>
+      <w:r>
+        <w:rPr>
+          <w:rFonts w:ascii="CMU Serif Roman" w:hAnsi="CMU Serif Roman"/>
+          <w:color w:val="000000"/>
+          <w:sz w:val="20"/>
+          <w:szCs w:val="20"/>
+        </w:rPr>
+        <w:t>’</w:t>
+      </w:r>
+      <w:r>
+        <w:rPr>
+          <w:rFonts w:ascii="CMU Serif Roman" w:hAnsi="CMU Serif Roman"/>
+          <w:color w:val="000000"/>
+          <w:sz w:val="20"/>
+          <w:szCs w:val="20"/>
+        </w:rPr>
+        <w:t>interno del sistema software richiesto, si appoggia su un</w:t>
+      </w:r>
+      <w:r>
+        <w:rPr>
+          <w:rFonts w:ascii="CMU Serif Roman" w:hAnsi="CMU Serif Roman"/>
+          <w:color w:val="000000"/>
+          <w:sz w:val="20"/>
+          <w:szCs w:val="20"/>
+        </w:rPr>
+        <w:t>’</w:t>
+      </w:r>
+      <w:r>
+        <w:rPr>
+          <w:rFonts w:ascii="CMU Serif Roman" w:hAnsi="CMU Serif Roman"/>
+          <w:color w:val="000000"/>
+          <w:sz w:val="20"/>
+          <w:szCs w:val="20"/>
+        </w:rPr>
+        <w:t>infrastruttura già presente fornita dall</w:t>
+      </w:r>
+      <w:r>
+        <w:rPr>
+          <w:rFonts w:ascii="CMU Serif Roman" w:hAnsi="CMU Serif Roman"/>
+          <w:color w:val="000000"/>
+          <w:sz w:val="20"/>
+          <w:szCs w:val="20"/>
+        </w:rPr>
+        <w:t>’</w:t>
+      </w:r>
+      <w:r>
+        <w:rPr>
+          <w:rFonts w:ascii="CMU Serif Roman" w:hAnsi="CMU Serif Roman"/>
+          <w:color w:val="000000"/>
+          <w:sz w:val="20"/>
+          <w:szCs w:val="20"/>
+        </w:rPr>
+        <w:t>azienda di trasporto e quindi il sistema software richiesto non è tenuto a provvedere tali funzionalità, ma è necessario solo collegare il sistema richiesto con il sistema preesistente. </w:t>
+      </w:r>
+    </w:p>
+    <w:p>
+      <w:pPr>
+        <w:pStyle w:val="NormalWeb"/>
         <w:spacing w:before="0" w:beforeAutospacing="0" w:after="0" w:afterAutospacing="0"/>
         <w:ind w:left="20"/>
         <w:jc w:val="both"/>
         <w:rPr>
           <w:rFonts w:ascii="CMU Serif Roman" w:hAnsi="CMU Serif Roman"/>
+          <w:color w:val="000000"/>
+          <w:sz w:val="20"/>
+          <w:szCs w:val="20"/>
+        </w:rPr>
+      </w:pPr>
+    </w:p>
+    <w:p>
+      <w:pPr>
+        <w:pStyle w:val="NormalWeb"/>
+        <w:spacing w:before="0" w:beforeAutospacing="0" w:after="0" w:afterAutospacing="0"/>
+        <w:ind w:left="20"/>
+        <w:jc w:val="both"/>
+        <w:rPr>
+          <w:rFonts w:ascii="CMU Serif Roman" w:hAnsi="CMU Serif Roman"/>
+          <w:sz w:val="20"/>
+          <w:szCs w:val="20"/>
+        </w:rPr>
+      </w:pPr>
+      <w:r>
+        <w:rPr>
+          <w:rFonts w:ascii="CMU Serif Roman" w:hAnsi="CMU Serif Roman"/>
+          <w:color w:val="000000"/>
+          <w:sz w:val="20"/>
+          <w:szCs w:val="20"/>
+        </w:rPr>
+        <w:t>L</w:t>
+      </w:r>
+      <w:r>
+        <w:rPr>
+          <w:rFonts w:ascii="CMU Serif Roman" w:hAnsi="CMU Serif Roman"/>
+          <w:color w:val="000000"/>
+          <w:sz w:val="20"/>
+          <w:szCs w:val="20"/>
+        </w:rPr>
+        <w:t>’</w:t>
+      </w:r>
+      <w:r>
+        <w:rPr>
+          <w:rFonts w:ascii="CMU Serif Roman" w:hAnsi="CMU Serif Roman"/>
+          <w:color w:val="000000"/>
+          <w:sz w:val="20"/>
+          <w:szCs w:val="20"/>
+        </w:rPr>
+        <w:t>acquisto dei titoli di viaggio può avvenire sia tramite il sistema software richiesto, che fisicamente presso un botteghino autorizzato dall</w:t>
+      </w:r>
+      <w:r>
+        <w:rPr>
+          <w:rFonts w:ascii="CMU Serif Roman" w:hAnsi="CMU Serif Roman"/>
+          <w:color w:val="000000"/>
+          <w:sz w:val="20"/>
+          <w:szCs w:val="20"/>
+        </w:rPr>
+        <w:t>’</w:t>
+      </w:r>
+      <w:r>
+        <w:rPr>
+          <w:rFonts w:ascii="CMU Serif Roman" w:hAnsi="CMU Serif Roman"/>
+          <w:color w:val="000000"/>
+          <w:sz w:val="20"/>
+          <w:szCs w:val="20"/>
+        </w:rPr>
+        <w:t>azienda di trasporto. In fase di acquisto presso il sistema software, il cliente sarà tenuto a fornire i dati della carta di credito con la quale vuole pagare.</w:t>
+      </w:r>
+      <w:r>
+        <w:rPr>
+          <w:rFonts w:ascii="CMU Serif Roman" w:hAnsi="CMU Serif Roman"/>
+          <w:color w:val="000000"/>
+          <w:sz w:val="20"/>
+          <w:szCs w:val="20"/>
+        </w:rPr>
+        <w:t xml:space="preserve"> Il prezzo del titolo di viaggio è fissato per ogni linea erogata dall’azienda.</w:t>
+      </w:r>
+      <w:r>
+        <w:rPr>
+          <w:rFonts w:ascii="CMU Serif Roman" w:hAnsi="CMU Serif Roman"/>
+          <w:color w:val="000000"/>
+          <w:sz w:val="20"/>
+          <w:szCs w:val="20"/>
+        </w:rPr>
+        <w:t xml:space="preserve"> Un titolo di viaggio ha una durata finita e lo scadere del titolo di viaggio dell’utente è </w:t>
+      </w:r>
+      <w:r>
+        <w:rPr>
+          <w:rFonts w:ascii="CMU Serif Roman" w:hAnsi="CMU Serif Roman"/>
+          <w:color w:val="000000"/>
+          <w:sz w:val="20"/>
+          <w:szCs w:val="20"/>
+        </w:rPr>
+        <w:t>segnalato dal</w:t>
+      </w:r>
+      <w:r>
+        <w:rPr>
+          <w:rFonts w:ascii="CMU Serif Roman" w:hAnsi="CMU Serif Roman"/>
+          <w:color w:val="000000"/>
+          <w:sz w:val="20"/>
+          <w:szCs w:val="20"/>
+        </w:rPr>
+        <w:t xml:space="preserve"> sistema software richiesto nel momento in cui l’utente accede alla visualizzazione dei propri titoli di viaggio.</w:t>
+      </w:r>
+    </w:p>
+    <w:p>
+      <w:pPr>
+        <w:pStyle w:val="NormalWeb"/>
+        <w:spacing w:before="0" w:beforeAutospacing="0" w:after="0" w:afterAutospacing="0"/>
+        <w:ind w:left="20"/>
+        <w:jc w:val="both"/>
+        <w:rPr>
+          <w:rFonts w:ascii="CMU Serif Roman" w:hAnsi="CMU Serif Roman"/>
+          <w:sz w:val="20"/>
+          <w:szCs w:val="20"/>
+        </w:rPr>
+      </w:pPr>
+      <w:r>
+        <w:rPr>
+          <w:rFonts w:ascii="CMU Serif Roman" w:hAnsi="CMU Serif Roman"/>
+          <w:color w:val="000000"/>
+          <w:sz w:val="20"/>
+          <w:szCs w:val="20"/>
+        </w:rPr>
+        <w:t>Il sistema al momento dell</w:t>
+      </w:r>
+      <w:r>
+        <w:rPr>
+          <w:rFonts w:ascii="CMU Serif Roman" w:hAnsi="CMU Serif Roman"/>
+          <w:color w:val="000000"/>
+          <w:sz w:val="20"/>
+          <w:szCs w:val="20"/>
+        </w:rPr>
+        <w:t>’</w:t>
+      </w:r>
+      <w:r>
+        <w:rPr>
+          <w:rFonts w:ascii="CMU Serif Roman" w:hAnsi="CMU Serif Roman"/>
+          <w:color w:val="000000"/>
+          <w:sz w:val="20"/>
+          <w:szCs w:val="20"/>
+        </w:rPr>
+        <w:t>acquisto di un biglietto on-line, tramite il profilo creato dal cliente, registrerà automaticamente il biglietto acquistato dando quindi la possibilità all</w:t>
+      </w:r>
+      <w:r>
+        <w:rPr>
+          <w:rFonts w:ascii="CMU Serif Roman" w:hAnsi="CMU Serif Roman"/>
+          <w:color w:val="000000"/>
+          <w:sz w:val="20"/>
+          <w:szCs w:val="20"/>
+        </w:rPr>
+        <w:t>’</w:t>
+      </w:r>
+      <w:r>
+        <w:rPr>
+          <w:rFonts w:ascii="CMU Serif Roman" w:hAnsi="CMU Serif Roman"/>
+          <w:color w:val="000000"/>
+          <w:sz w:val="20"/>
+          <w:szCs w:val="20"/>
+        </w:rPr>
+        <w:t>utente, tramite l</w:t>
+      </w:r>
+      <w:r>
+        <w:rPr>
+          <w:rFonts w:ascii="CMU Serif Roman" w:hAnsi="CMU Serif Roman"/>
+          <w:color w:val="000000"/>
+          <w:sz w:val="20"/>
+          <w:szCs w:val="20"/>
+        </w:rPr>
+        <w:t>’</w:t>
+      </w:r>
+      <w:r>
+        <w:rPr>
+          <w:rFonts w:ascii="CMU Serif Roman" w:hAnsi="CMU Serif Roman"/>
+          <w:color w:val="000000"/>
+          <w:sz w:val="20"/>
+          <w:szCs w:val="20"/>
+        </w:rPr>
+        <w:t xml:space="preserve">accesso al proprio profilo, di tenere traccia del titolo di viaggio che ha comprato. Gli utenti </w:t>
+      </w:r>
+      <w:r>
+        <w:rPr>
+          <w:rFonts w:ascii="CMU Serif Roman" w:hAnsi="CMU Serif Roman"/>
+          <w:color w:val="000000"/>
+          <w:sz w:val="20"/>
+          <w:szCs w:val="20"/>
+        </w:rPr>
+        <w:t>che invece hanno effettuato l</w:t>
+      </w:r>
+      <w:r>
+        <w:rPr>
+          <w:rFonts w:ascii="CMU Serif Roman" w:hAnsi="CMU Serif Roman"/>
+          <w:color w:val="000000"/>
+          <w:sz w:val="20"/>
+          <w:szCs w:val="20"/>
+        </w:rPr>
+        <w:t>’</w:t>
+      </w:r>
+      <w:r>
+        <w:rPr>
+          <w:rFonts w:ascii="CMU Serif Roman" w:hAnsi="CMU Serif Roman"/>
+          <w:color w:val="000000"/>
+          <w:sz w:val="20"/>
+          <w:szCs w:val="20"/>
+        </w:rPr>
+        <w:t>acquisto negli appositi centri vendita</w:t>
+      </w:r>
+      <w:r>
+        <w:rPr>
+          <w:rFonts w:ascii="CMU Serif Roman" w:hAnsi="CMU Serif Roman"/>
+          <w:color w:val="000000"/>
+          <w:sz w:val="20"/>
+          <w:szCs w:val="20"/>
+        </w:rPr>
+        <w:t xml:space="preserve"> dovranno provvedere a registrare da sé il biglietto comprato sul sistema se vorranno tenere traccia dei loro titoli di viaggio.</w:t>
+      </w:r>
+      <w:r>
+        <w:rPr>
+          <w:rFonts w:ascii="CMU Serif Roman" w:hAnsi="CMU Serif Roman"/>
+          <w:color w:val="000000"/>
+          <w:sz w:val="20"/>
+          <w:szCs w:val="20"/>
+        </w:rPr>
+        <w:t xml:space="preserve"> Un utente può andare incontro a una situazione eccezionale durante l’acquisto di un titolo di viaggio. Ciò è dovuto a un errore in fase di transazione, che annullerà la transazione</w:t>
+      </w:r>
+      <w:r>
+        <w:rPr>
+          <w:rFonts w:ascii="CMU Serif Roman" w:hAnsi="CMU Serif Roman"/>
+          <w:color w:val="000000"/>
+          <w:sz w:val="20"/>
+          <w:szCs w:val="20"/>
+        </w:rPr>
+        <w:t xml:space="preserve"> e</w:t>
+      </w:r>
+      <w:r>
+        <w:rPr>
+          <w:rFonts w:ascii="CMU Serif Roman" w:hAnsi="CMU Serif Roman"/>
+          <w:color w:val="000000"/>
+          <w:sz w:val="20"/>
+          <w:szCs w:val="20"/>
+        </w:rPr>
+        <w:t xml:space="preserve"> riporterà il sistema in uno stato consistente.</w:t>
+      </w:r>
+    </w:p>
+    <w:p>
+      <w:pPr>
+        <w:pStyle w:val="NormalWeb"/>
+        <w:spacing w:before="0" w:beforeAutospacing="0" w:after="0" w:afterAutospacing="0"/>
+        <w:ind w:left="20"/>
+        <w:jc w:val="both"/>
+        <w:rPr>
+          <w:rFonts w:ascii="CMU Serif Roman" w:hAnsi="CMU Serif Roman"/>
           <w:sz w:val="20"/>
           <w:szCs w:val="20"/>
         </w:rPr>
@@ -4590,23 +5430,24 @@
     </w:p>
     <w:p>
       <w:pPr>
-        <w:pStyle w:val="NormaleWeb"/>
-        <w:spacing w:before="0" w:beforeAutospacing="0" w:after="0" w:afterAutospacing="0"/>
-        <w:jc w:val="both"/>
-        <w:rPr>
-          <w:rFonts w:ascii="CMU Serif Roman" w:hAnsi="CMU Serif Roman"/>
-          <w:sz w:val="20"/>
-          <w:szCs w:val="20"/>
-        </w:rPr>
-      </w:pPr>
-      <w:r>
-        <w:rPr>
-          <w:rFonts w:ascii="CMU Serif Roman" w:hAnsi="CMU Serif Roman"/>
-          <w:color w:val="000000"/>
-          <w:sz w:val="20"/>
-          <w:szCs w:val="20"/>
-        </w:rPr>
-        <w:t>L</w:t>
+        <w:pStyle w:val="NormalWeb"/>
+        <w:spacing w:before="0" w:beforeAutospacing="0" w:after="0" w:afterAutospacing="0"/>
+        <w:ind w:left="20"/>
+        <w:jc w:val="both"/>
+        <w:rPr>
+          <w:rFonts w:ascii="CMU Serif Roman" w:hAnsi="CMU Serif Roman"/>
+          <w:sz w:val="20"/>
+          <w:szCs w:val="20"/>
+        </w:rPr>
+      </w:pPr>
+      <w:r>
+        <w:rPr>
+          <w:rFonts w:ascii="CMU Serif Roman" w:hAnsi="CMU Serif Roman"/>
+          <w:color w:val="000000"/>
+          <w:sz w:val="20"/>
+          <w:szCs w:val="20"/>
+        </w:rPr>
+        <w:t>Infine, l</w:t>
       </w:r>
       <w:r>
         <w:rPr>
@@ -4624,7 +5465,7 @@
           <w:sz w:val="20"/>
           <w:szCs w:val="20"/>
         </w:rPr>
-        <w:t>azienda dispone di mezzi di trasporto alquanto innovativi e in quanto tali, sono dotati di un modulo GPS per la geolocalizzazione di ogni singolo mezzo. Ciascun mezzo di trasporto dell</w:t>
+        <w:t>utente può ricevere delle comunicazioni e degli avvisi dal sistema software richiesto tramite un SMS al numero di telefono utilizzato dall</w:t>
       </w:r>
       <w:r>
         <w:rPr>
@@ -4642,7 +5483,7 @@
           <w:sz w:val="20"/>
           <w:szCs w:val="20"/>
         </w:rPr>
-        <w:t>azienda dispone di un sistema integrato di sensori e spie che segnalano all</w:t>
+        <w:t>utente in un</w:t>
       </w:r>
       <w:r>
         <w:rPr>
@@ -4660,7 +5501,25 @@
           <w:sz w:val="20"/>
           <w:szCs w:val="20"/>
         </w:rPr>
-        <w:t xml:space="preserve">autista e al </w:t>
+        <w:t>eventuale fase di registrazione, oppure all</w:t>
+      </w:r>
+      <w:r>
+        <w:rPr>
+          <w:rFonts w:ascii="CMU Serif Roman" w:hAnsi="CMU Serif Roman"/>
+          <w:color w:val="000000"/>
+          <w:sz w:val="20"/>
+          <w:szCs w:val="20"/>
+        </w:rPr>
+        <w:t>’</w:t>
+      </w:r>
+      <w:r>
+        <w:rPr>
+          <w:rFonts w:ascii="CMU Serif Roman" w:hAnsi="CMU Serif Roman"/>
+          <w:color w:val="000000"/>
+          <w:sz w:val="20"/>
+          <w:szCs w:val="20"/>
+        </w:rPr>
+        <w:t xml:space="preserve">interno del sistema software stesso. Tali comunicazioni e avvisi possono riguardare interruzioni del servizio, scioperi, promozioni, e così via. Infine, il sistema software richiesto deve prevedere un design e delle interfacce utente, tali da garantire una elevata usabilità e implementare, per quanto possibile, il “Design For </w:t>
       </w:r>
       <w:proofErr w:type="spellStart"/>
       <w:r>
@@ -4670,7 +5529,7 @@
           <w:sz w:val="20"/>
           <w:szCs w:val="20"/>
         </w:rPr>
-        <w:t>checker</w:t>
+        <w:t>All</w:t>
       </w:r>
       <w:proofErr w:type="spellEnd"/>
       <w:r>
@@ -4680,831 +5539,7 @@
           <w:sz w:val="20"/>
           <w:szCs w:val="20"/>
         </w:rPr>
-        <w:t xml:space="preserve"> eventuali problematiche del mezzo stesso. Inoltre, l</w:t>
-      </w:r>
-      <w:r>
-        <w:rPr>
-          <w:rFonts w:ascii="CMU Serif Roman" w:hAnsi="CMU Serif Roman"/>
-          <w:color w:val="000000"/>
-          <w:sz w:val="20"/>
-          <w:szCs w:val="20"/>
-        </w:rPr>
-        <w:t>’</w:t>
-      </w:r>
-      <w:r>
-        <w:rPr>
-          <w:rFonts w:ascii="CMU Serif Roman" w:hAnsi="CMU Serif Roman"/>
-          <w:color w:val="000000"/>
-          <w:sz w:val="20"/>
-          <w:szCs w:val="20"/>
-        </w:rPr>
-        <w:t>azienda di trasporto dispone di un certo numero di mezzi dotati dell</w:t>
-      </w:r>
-      <w:r>
-        <w:rPr>
-          <w:rFonts w:ascii="CMU Serif Roman" w:hAnsi="CMU Serif Roman"/>
-          <w:color w:val="000000"/>
-          <w:sz w:val="20"/>
-          <w:szCs w:val="20"/>
-        </w:rPr>
-        <w:t>’</w:t>
-      </w:r>
-      <w:r>
-        <w:rPr>
-          <w:rFonts w:ascii="CMU Serif Roman" w:hAnsi="CMU Serif Roman"/>
-          <w:color w:val="000000"/>
-          <w:sz w:val="20"/>
-          <w:szCs w:val="20"/>
-        </w:rPr>
-        <w:t>equipaggiamento adatto per la salita, discesa e il trasporto per persone diversamente abili o con difficoltà di tipo motorio.</w:t>
-      </w:r>
-    </w:p>
-    <w:p>
-      <w:pPr>
-        <w:pStyle w:val="NormaleWeb"/>
-        <w:spacing w:before="0" w:beforeAutospacing="0" w:after="0" w:afterAutospacing="0"/>
-        <w:ind w:left="20"/>
-        <w:jc w:val="both"/>
-        <w:rPr>
-          <w:rFonts w:ascii="CMU Serif Roman" w:hAnsi="CMU Serif Roman"/>
-          <w:sz w:val="20"/>
-          <w:szCs w:val="20"/>
-        </w:rPr>
-      </w:pPr>
-      <w:r>
-        <w:rPr>
-          <w:rFonts w:ascii="CMU Serif Roman" w:hAnsi="CMU Serif Roman"/>
-          <w:color w:val="000000"/>
-          <w:sz w:val="20"/>
-          <w:szCs w:val="20"/>
-        </w:rPr>
-        <w:t> </w:t>
-      </w:r>
-    </w:p>
-    <w:p>
-      <w:pPr>
-        <w:pStyle w:val="NormaleWeb"/>
-        <w:spacing w:before="0" w:beforeAutospacing="0" w:after="0" w:afterAutospacing="0"/>
-        <w:ind w:left="20"/>
-        <w:jc w:val="both"/>
-        <w:rPr>
-          <w:rFonts w:ascii="CMU Serif Roman" w:hAnsi="CMU Serif Roman"/>
-          <w:sz w:val="20"/>
-          <w:szCs w:val="20"/>
-        </w:rPr>
-      </w:pPr>
-      <w:r>
-        <w:rPr>
-          <w:rFonts w:ascii="CMU Serif Roman" w:hAnsi="CMU Serif Roman"/>
-          <w:color w:val="000000"/>
-          <w:sz w:val="20"/>
-          <w:szCs w:val="20"/>
-        </w:rPr>
-        <w:t>Il sistema software deve essere in grado di sfruttare questa tecnologia per condividere in tempo reale le posizioni di tutti i suoi mezzi. La posizione non è sfruttata solo internamente dall</w:t>
-      </w:r>
-      <w:r>
-        <w:rPr>
-          <w:rFonts w:ascii="CMU Serif Roman" w:hAnsi="CMU Serif Roman"/>
-          <w:color w:val="000000"/>
-          <w:sz w:val="20"/>
-          <w:szCs w:val="20"/>
-        </w:rPr>
-        <w:t>’</w:t>
-      </w:r>
-      <w:r>
-        <w:rPr>
-          <w:rFonts w:ascii="CMU Serif Roman" w:hAnsi="CMU Serif Roman"/>
-          <w:color w:val="000000"/>
-          <w:sz w:val="20"/>
-          <w:szCs w:val="20"/>
-        </w:rPr>
-        <w:t>azienda di trasporto urbano al fine di gestire e migliorare il servizio, ma anche al fine di fornire un servizio all</w:t>
-      </w:r>
-      <w:r>
-        <w:rPr>
-          <w:rFonts w:ascii="CMU Serif Roman" w:hAnsi="CMU Serif Roman"/>
-          <w:color w:val="000000"/>
-          <w:sz w:val="20"/>
-          <w:szCs w:val="20"/>
-        </w:rPr>
-        <w:t>’</w:t>
-      </w:r>
-      <w:r>
-        <w:rPr>
-          <w:rFonts w:ascii="CMU Serif Roman" w:hAnsi="CMU Serif Roman"/>
-          <w:color w:val="000000"/>
-          <w:sz w:val="20"/>
-          <w:szCs w:val="20"/>
-        </w:rPr>
-        <w:t>utenza che sarà in grado di tracciare i mezzi ai quali è interessata, valutare percorsi, eventuali ritardi e così via.</w:t>
-      </w:r>
-    </w:p>
-    <w:p>
-      <w:pPr>
-        <w:pStyle w:val="NormaleWeb"/>
-        <w:spacing w:before="0" w:beforeAutospacing="0" w:after="0" w:afterAutospacing="0"/>
-        <w:jc w:val="both"/>
-        <w:rPr>
-          <w:rFonts w:ascii="CMU Serif Roman" w:hAnsi="CMU Serif Roman"/>
-          <w:sz w:val="20"/>
-          <w:szCs w:val="20"/>
-        </w:rPr>
-      </w:pPr>
-      <w:r>
-        <w:rPr>
-          <w:rFonts w:ascii="CMU Serif Roman" w:hAnsi="CMU Serif Roman"/>
-          <w:color w:val="000000"/>
-          <w:sz w:val="20"/>
-          <w:szCs w:val="20"/>
-        </w:rPr>
-        <w:t> </w:t>
-      </w:r>
-    </w:p>
-    <w:p>
-      <w:pPr>
-        <w:pStyle w:val="NormaleWeb"/>
-        <w:spacing w:before="0" w:beforeAutospacing="0" w:after="0" w:afterAutospacing="0"/>
-        <w:jc w:val="both"/>
-        <w:rPr>
-          <w:rFonts w:ascii="CMU Serif Roman" w:hAnsi="CMU Serif Roman"/>
-          <w:sz w:val="20"/>
-          <w:szCs w:val="20"/>
-        </w:rPr>
-      </w:pPr>
-      <w:r>
-        <w:rPr>
-          <w:rFonts w:ascii="CMU Serif Roman" w:hAnsi="CMU Serif Roman"/>
-          <w:color w:val="000000"/>
-          <w:sz w:val="20"/>
-          <w:szCs w:val="20"/>
-        </w:rPr>
-        <w:t>In quest</w:t>
-      </w:r>
-      <w:r>
-        <w:rPr>
-          <w:rFonts w:ascii="CMU Serif Roman" w:hAnsi="CMU Serif Roman"/>
-          <w:color w:val="000000"/>
-          <w:sz w:val="20"/>
-          <w:szCs w:val="20"/>
-        </w:rPr>
-        <w:t>’</w:t>
-      </w:r>
-      <w:r>
-        <w:rPr>
-          <w:rFonts w:ascii="CMU Serif Roman" w:hAnsi="CMU Serif Roman"/>
-          <w:color w:val="000000"/>
-          <w:sz w:val="20"/>
-          <w:szCs w:val="20"/>
-        </w:rPr>
-        <w:t>ottica, l</w:t>
-      </w:r>
-      <w:r>
-        <w:rPr>
-          <w:rFonts w:ascii="CMU Serif Roman" w:hAnsi="CMU Serif Roman"/>
-          <w:color w:val="000000"/>
-          <w:sz w:val="20"/>
-          <w:szCs w:val="20"/>
-        </w:rPr>
-        <w:t>’</w:t>
-      </w:r>
-      <w:r>
-        <w:rPr>
-          <w:rFonts w:ascii="CMU Serif Roman" w:hAnsi="CMU Serif Roman"/>
-          <w:color w:val="000000"/>
-          <w:sz w:val="20"/>
-          <w:szCs w:val="20"/>
-        </w:rPr>
-        <w:t>utente può visionare quelle che sono le varie opzioni, qualora dovessero essere disponibili, per raggiungere un determinato punto di destinazione a partire da un determinato punto di partenza. Supponendo che dovessero essere disponibili più percorsi, l</w:t>
-      </w:r>
-      <w:r>
-        <w:rPr>
-          <w:rFonts w:ascii="CMU Serif Roman" w:hAnsi="CMU Serif Roman"/>
-          <w:color w:val="000000"/>
-          <w:sz w:val="20"/>
-          <w:szCs w:val="20"/>
-        </w:rPr>
-        <w:t>’</w:t>
-      </w:r>
-      <w:r>
-        <w:rPr>
-          <w:rFonts w:ascii="CMU Serif Roman" w:hAnsi="CMU Serif Roman"/>
-          <w:color w:val="000000"/>
-          <w:sz w:val="20"/>
-          <w:szCs w:val="20"/>
-        </w:rPr>
-        <w:t>utente può ordinarli in base a differenti metriche: percorso più breve in termini di distanze, percorso più breve in termini di tempo, percorso meno trafficato, percorso meno costoso. A tal proposito, si fa notare che il percorso più breve in termini di distanze non implica che sia anche il percorso più breve in termini di tempo, né viceversa. Inoltre, i percorsi e le loro caratteristiche possono variare dinamicamente in base alle condizioni del traffico, condizioni meteorologiche, guasti improvvisi al mezzo, interruzioni improvvise della viabilità e così via.</w:t>
-      </w:r>
-    </w:p>
-    <w:p>
-      <w:pPr>
-        <w:spacing w:line="240" w:lineRule="auto"/>
-        <w:jc w:val="both"/>
-        <w:rPr>
-          <w:rFonts w:ascii="CMU Serif Roman" w:hAnsi="CMU Serif Roman"/>
-          <w:sz w:val="20"/>
-          <w:szCs w:val="20"/>
-        </w:rPr>
-      </w:pPr>
-    </w:p>
-    <w:p>
-      <w:pPr>
-        <w:spacing w:line="240" w:lineRule="auto"/>
-        <w:jc w:val="both"/>
-        <w:rPr>
-          <w:rFonts w:ascii="CMU Serif Roman" w:hAnsi="CMU Serif Roman"/>
-          <w:sz w:val="20"/>
-          <w:szCs w:val="20"/>
-        </w:rPr>
-      </w:pPr>
-    </w:p>
-    <w:p>
-      <w:pPr>
-        <w:spacing w:line="240" w:lineRule="auto"/>
-        <w:jc w:val="both"/>
-        <w:rPr>
-          <w:rFonts w:ascii="CMU Serif Roman" w:hAnsi="CMU Serif Roman"/>
-          <w:sz w:val="20"/>
-          <w:szCs w:val="20"/>
-        </w:rPr>
-      </w:pPr>
-    </w:p>
-    <w:p>
-      <w:pPr>
-        <w:spacing w:line="240" w:lineRule="auto"/>
-        <w:jc w:val="both"/>
-        <w:rPr>
-          <w:rFonts w:ascii="CMU Serif Roman" w:hAnsi="CMU Serif Roman"/>
-          <w:sz w:val="20"/>
-          <w:szCs w:val="20"/>
-        </w:rPr>
-      </w:pPr>
-    </w:p>
-    <w:p>
-      <w:pPr>
-        <w:spacing w:line="240" w:lineRule="auto"/>
-        <w:jc w:val="both"/>
-        <w:rPr>
-          <w:rFonts w:ascii="CMU Serif Roman" w:hAnsi="CMU Serif Roman"/>
-          <w:sz w:val="20"/>
-          <w:szCs w:val="20"/>
-        </w:rPr>
-      </w:pPr>
-    </w:p>
-    <w:p>
-      <w:pPr>
-        <w:pStyle w:val="NormaleWeb"/>
-        <w:spacing w:before="0" w:beforeAutospacing="0" w:after="0" w:afterAutospacing="0"/>
-        <w:ind w:left="20"/>
-        <w:jc w:val="both"/>
-        <w:rPr>
-          <w:rFonts w:ascii="CMU Serif Roman" w:hAnsi="CMU Serif Roman"/>
-          <w:color w:val="000000"/>
-          <w:sz w:val="20"/>
-          <w:szCs w:val="20"/>
-        </w:rPr>
-      </w:pPr>
-      <w:r>
-        <w:rPr>
-          <w:rFonts w:ascii="CMU Serif Roman" w:hAnsi="CMU Serif Roman"/>
-          <w:color w:val="000000"/>
-          <w:sz w:val="20"/>
-          <w:szCs w:val="20"/>
-        </w:rPr>
-        <w:t>L</w:t>
-      </w:r>
-      <w:r>
-        <w:rPr>
-          <w:rFonts w:ascii="CMU Serif Roman" w:hAnsi="CMU Serif Roman"/>
-          <w:color w:val="000000"/>
-          <w:sz w:val="20"/>
-          <w:szCs w:val="20"/>
-        </w:rPr>
-        <w:t>’</w:t>
-      </w:r>
-      <w:r>
-        <w:rPr>
-          <w:rFonts w:ascii="CMU Serif Roman" w:hAnsi="CMU Serif Roman"/>
-          <w:color w:val="000000"/>
-          <w:sz w:val="20"/>
-          <w:szCs w:val="20"/>
-        </w:rPr>
-        <w:t>utente generico, tramite il software richiesto, è in grado di visionare biglietti, abbonamenti e altri eventuali titoli di viaggio messi a disposizione dall</w:t>
-      </w:r>
-      <w:r>
-        <w:rPr>
-          <w:rFonts w:ascii="CMU Serif Roman" w:hAnsi="CMU Serif Roman"/>
-          <w:color w:val="000000"/>
-          <w:sz w:val="20"/>
-          <w:szCs w:val="20"/>
-        </w:rPr>
-        <w:t>’</w:t>
-      </w:r>
-      <w:r>
-        <w:rPr>
-          <w:rFonts w:ascii="CMU Serif Roman" w:hAnsi="CMU Serif Roman"/>
-          <w:color w:val="000000"/>
-          <w:sz w:val="20"/>
-          <w:szCs w:val="20"/>
-        </w:rPr>
-        <w:t>azienda, di effettuarne l</w:t>
-      </w:r>
-      <w:r>
-        <w:rPr>
-          <w:rFonts w:ascii="CMU Serif Roman" w:hAnsi="CMU Serif Roman"/>
-          <w:color w:val="000000"/>
-          <w:sz w:val="20"/>
-          <w:szCs w:val="20"/>
-        </w:rPr>
-        <w:t>’</w:t>
-      </w:r>
-      <w:r>
-        <w:rPr>
-          <w:rFonts w:ascii="CMU Serif Roman" w:hAnsi="CMU Serif Roman"/>
-          <w:color w:val="000000"/>
-          <w:sz w:val="20"/>
-          <w:szCs w:val="20"/>
-        </w:rPr>
-        <w:t>acquisto e il rinnovo.</w:t>
-      </w:r>
-      <w:r>
-        <w:rPr>
-          <w:rFonts w:ascii="CMU Serif Roman" w:hAnsi="CMU Serif Roman"/>
-          <w:color w:val="000000"/>
-          <w:sz w:val="20"/>
-          <w:szCs w:val="20"/>
-        </w:rPr>
-        <w:t xml:space="preserve"> </w:t>
-      </w:r>
-      <w:r>
-        <w:rPr>
-          <w:rFonts w:ascii="CMU Serif Roman" w:hAnsi="CMU Serif Roman"/>
-          <w:color w:val="000000"/>
-          <w:sz w:val="20"/>
-          <w:szCs w:val="20"/>
-        </w:rPr>
-        <w:t>L</w:t>
-      </w:r>
-      <w:r>
-        <w:rPr>
-          <w:rFonts w:ascii="CMU Serif Roman" w:hAnsi="CMU Serif Roman"/>
-          <w:color w:val="000000"/>
-          <w:sz w:val="20"/>
-          <w:szCs w:val="20"/>
-        </w:rPr>
-        <w:t>’</w:t>
-      </w:r>
-      <w:r>
-        <w:rPr>
-          <w:rFonts w:ascii="CMU Serif Roman" w:hAnsi="CMU Serif Roman"/>
-          <w:color w:val="000000"/>
-          <w:sz w:val="20"/>
-          <w:szCs w:val="20"/>
-        </w:rPr>
-        <w:t>azienda prevede un abbonamento unico che può essere utilizzato per viaggiare su diverse linee. L</w:t>
-      </w:r>
-      <w:r>
-        <w:rPr>
-          <w:rFonts w:ascii="CMU Serif Roman" w:hAnsi="CMU Serif Roman"/>
-          <w:color w:val="000000"/>
-          <w:sz w:val="20"/>
-          <w:szCs w:val="20"/>
-        </w:rPr>
-        <w:t>’</w:t>
-      </w:r>
-      <w:r>
-        <w:rPr>
-          <w:rFonts w:ascii="CMU Serif Roman" w:hAnsi="CMU Serif Roman"/>
-          <w:color w:val="000000"/>
-          <w:sz w:val="20"/>
-          <w:szCs w:val="20"/>
-        </w:rPr>
-        <w:t>acquisto</w:t>
-      </w:r>
-      <w:r>
-        <w:rPr>
-          <w:rFonts w:ascii="CMU Serif Roman" w:hAnsi="CMU Serif Roman"/>
-          <w:color w:val="000000"/>
-          <w:sz w:val="20"/>
-          <w:szCs w:val="20"/>
-        </w:rPr>
-        <w:t xml:space="preserve"> dei titoli di viaggio all</w:t>
-      </w:r>
-      <w:r>
-        <w:rPr>
-          <w:rFonts w:ascii="CMU Serif Roman" w:hAnsi="CMU Serif Roman"/>
-          <w:color w:val="000000"/>
-          <w:sz w:val="20"/>
-          <w:szCs w:val="20"/>
-        </w:rPr>
-        <w:t>’</w:t>
-      </w:r>
-      <w:r>
-        <w:rPr>
-          <w:rFonts w:ascii="CMU Serif Roman" w:hAnsi="CMU Serif Roman"/>
-          <w:color w:val="000000"/>
-          <w:sz w:val="20"/>
-          <w:szCs w:val="20"/>
-        </w:rPr>
-        <w:t>interno del sistema software richiesto, si appoggia su un</w:t>
-      </w:r>
-      <w:r>
-        <w:rPr>
-          <w:rFonts w:ascii="CMU Serif Roman" w:hAnsi="CMU Serif Roman"/>
-          <w:color w:val="000000"/>
-          <w:sz w:val="20"/>
-          <w:szCs w:val="20"/>
-        </w:rPr>
-        <w:t>’</w:t>
-      </w:r>
-      <w:r>
-        <w:rPr>
-          <w:rFonts w:ascii="CMU Serif Roman" w:hAnsi="CMU Serif Roman"/>
-          <w:color w:val="000000"/>
-          <w:sz w:val="20"/>
-          <w:szCs w:val="20"/>
-        </w:rPr>
-        <w:t>infrastruttura già presente fornita dall</w:t>
-      </w:r>
-      <w:r>
-        <w:rPr>
-          <w:rFonts w:ascii="CMU Serif Roman" w:hAnsi="CMU Serif Roman"/>
-          <w:color w:val="000000"/>
-          <w:sz w:val="20"/>
-          <w:szCs w:val="20"/>
-        </w:rPr>
-        <w:t>’</w:t>
-      </w:r>
-      <w:r>
-        <w:rPr>
-          <w:rFonts w:ascii="CMU Serif Roman" w:hAnsi="CMU Serif Roman"/>
-          <w:color w:val="000000"/>
-          <w:sz w:val="20"/>
-          <w:szCs w:val="20"/>
-        </w:rPr>
-        <w:t>azienda di trasporto e quindi il sistema software richiesto non è tenuto a provvedere tali funzionalità, ma è necessario solo collegare il sistema richiesto con il sistema preesistente. </w:t>
-      </w:r>
-    </w:p>
-    <w:p>
-      <w:pPr>
-        <w:pStyle w:val="NormaleWeb"/>
-        <w:spacing w:before="0" w:beforeAutospacing="0" w:after="0" w:afterAutospacing="0"/>
-        <w:ind w:left="20"/>
-        <w:jc w:val="both"/>
-        <w:rPr>
-          <w:rFonts w:ascii="CMU Serif Roman" w:hAnsi="CMU Serif Roman"/>
-          <w:color w:val="000000"/>
-          <w:sz w:val="20"/>
-          <w:szCs w:val="20"/>
-        </w:rPr>
-      </w:pPr>
-    </w:p>
-    <w:p>
-      <w:pPr>
-        <w:pStyle w:val="NormaleWeb"/>
-        <w:spacing w:before="0" w:beforeAutospacing="0" w:after="0" w:afterAutospacing="0"/>
-        <w:ind w:left="20"/>
-        <w:jc w:val="both"/>
-        <w:rPr>
-          <w:rFonts w:ascii="CMU Serif Roman" w:hAnsi="CMU Serif Roman"/>
-          <w:sz w:val="20"/>
-          <w:szCs w:val="20"/>
-        </w:rPr>
-      </w:pPr>
-      <w:r>
-        <w:rPr>
-          <w:rFonts w:ascii="CMU Serif Roman" w:hAnsi="CMU Serif Roman"/>
-          <w:color w:val="000000"/>
-          <w:sz w:val="20"/>
-          <w:szCs w:val="20"/>
-        </w:rPr>
-        <w:t>L</w:t>
-      </w:r>
-      <w:r>
-        <w:rPr>
-          <w:rFonts w:ascii="CMU Serif Roman" w:hAnsi="CMU Serif Roman"/>
-          <w:color w:val="000000"/>
-          <w:sz w:val="20"/>
-          <w:szCs w:val="20"/>
-        </w:rPr>
-        <w:t>’</w:t>
-      </w:r>
-      <w:r>
-        <w:rPr>
-          <w:rFonts w:ascii="CMU Serif Roman" w:hAnsi="CMU Serif Roman"/>
-          <w:color w:val="000000"/>
-          <w:sz w:val="20"/>
-          <w:szCs w:val="20"/>
-        </w:rPr>
-        <w:t>acquisto dei titoli di viaggio può avvenire sia tramite il sistema software richiesto, che fisicamente presso un botteghino autorizzato dall</w:t>
-      </w:r>
-      <w:r>
-        <w:rPr>
-          <w:rFonts w:ascii="CMU Serif Roman" w:hAnsi="CMU Serif Roman"/>
-          <w:color w:val="000000"/>
-          <w:sz w:val="20"/>
-          <w:szCs w:val="20"/>
-        </w:rPr>
-        <w:t>’</w:t>
-      </w:r>
-      <w:r>
-        <w:rPr>
-          <w:rFonts w:ascii="CMU Serif Roman" w:hAnsi="CMU Serif Roman"/>
-          <w:color w:val="000000"/>
-          <w:sz w:val="20"/>
-          <w:szCs w:val="20"/>
-        </w:rPr>
-        <w:t>azienda di trasporto. In fase di acquisto presso il sistema software, il cliente sarà tenuto a fornire i dati della carta di credito con la quale vuole pagare.</w:t>
-      </w:r>
-      <w:r>
-        <w:rPr>
-          <w:rFonts w:ascii="CMU Serif Roman" w:hAnsi="CMU Serif Roman"/>
-          <w:color w:val="000000"/>
-          <w:sz w:val="20"/>
-          <w:szCs w:val="20"/>
-        </w:rPr>
-        <w:t xml:space="preserve"> Il prezzo del titolo di viaggio è fissato per ogni linea erogata dall’azienda.</w:t>
-      </w:r>
-      <w:r>
-        <w:rPr>
-          <w:rFonts w:ascii="CMU Serif Roman" w:hAnsi="CMU Serif Roman"/>
-          <w:color w:val="000000"/>
-          <w:sz w:val="20"/>
-          <w:szCs w:val="20"/>
-        </w:rPr>
-        <w:t xml:space="preserve"> Un titolo di viaggio ha una durata finita e lo scadere del titolo di viaggio dell’utente è </w:t>
-      </w:r>
-      <w:r>
-        <w:rPr>
-          <w:rFonts w:ascii="CMU Serif Roman" w:hAnsi="CMU Serif Roman"/>
-          <w:color w:val="000000"/>
-          <w:sz w:val="20"/>
-          <w:szCs w:val="20"/>
-        </w:rPr>
-        <w:t>segnalato dal</w:t>
-      </w:r>
-      <w:r>
-        <w:rPr>
-          <w:rFonts w:ascii="CMU Serif Roman" w:hAnsi="CMU Serif Roman"/>
-          <w:color w:val="000000"/>
-          <w:sz w:val="20"/>
-          <w:szCs w:val="20"/>
-        </w:rPr>
-        <w:t xml:space="preserve"> sistema software richiesto nel momento in cui l’utente accede alla visualizzazione dei propri titoli di viaggio.</w:t>
-      </w:r>
-    </w:p>
-    <w:p>
-      <w:pPr>
-        <w:pStyle w:val="NormaleWeb"/>
-        <w:spacing w:before="0" w:beforeAutospacing="0" w:after="0" w:afterAutospacing="0"/>
-        <w:ind w:left="20"/>
-        <w:jc w:val="both"/>
-        <w:rPr>
-          <w:rFonts w:ascii="CMU Serif Roman" w:hAnsi="CMU Serif Roman"/>
-          <w:sz w:val="20"/>
-          <w:szCs w:val="20"/>
-        </w:rPr>
-      </w:pPr>
-      <w:r>
-        <w:rPr>
-          <w:rFonts w:ascii="CMU Serif Roman" w:hAnsi="CMU Serif Roman"/>
-          <w:color w:val="000000"/>
-          <w:sz w:val="20"/>
-          <w:szCs w:val="20"/>
-        </w:rPr>
-        <w:t>Il sistema al momento dell</w:t>
-      </w:r>
-      <w:r>
-        <w:rPr>
-          <w:rFonts w:ascii="CMU Serif Roman" w:hAnsi="CMU Serif Roman"/>
-          <w:color w:val="000000"/>
-          <w:sz w:val="20"/>
-          <w:szCs w:val="20"/>
-        </w:rPr>
-        <w:t>’</w:t>
-      </w:r>
-      <w:r>
-        <w:rPr>
-          <w:rFonts w:ascii="CMU Serif Roman" w:hAnsi="CMU Serif Roman"/>
-          <w:color w:val="000000"/>
-          <w:sz w:val="20"/>
-          <w:szCs w:val="20"/>
-        </w:rPr>
-        <w:t>acquisto di un biglietto on-line, tramite il profilo creato dal cliente, registrerà automaticamente il biglietto acquistato dando quindi la possibilità all</w:t>
-      </w:r>
-      <w:r>
-        <w:rPr>
-          <w:rFonts w:ascii="CMU Serif Roman" w:hAnsi="CMU Serif Roman"/>
-          <w:color w:val="000000"/>
-          <w:sz w:val="20"/>
-          <w:szCs w:val="20"/>
-        </w:rPr>
-        <w:t>’</w:t>
-      </w:r>
-      <w:r>
-        <w:rPr>
-          <w:rFonts w:ascii="CMU Serif Roman" w:hAnsi="CMU Serif Roman"/>
-          <w:color w:val="000000"/>
-          <w:sz w:val="20"/>
-          <w:szCs w:val="20"/>
-        </w:rPr>
-        <w:t>utente, tramite l</w:t>
-      </w:r>
-      <w:r>
-        <w:rPr>
-          <w:rFonts w:ascii="CMU Serif Roman" w:hAnsi="CMU Serif Roman"/>
-          <w:color w:val="000000"/>
-          <w:sz w:val="20"/>
-          <w:szCs w:val="20"/>
-        </w:rPr>
-        <w:t>’</w:t>
-      </w:r>
-      <w:r>
-        <w:rPr>
-          <w:rFonts w:ascii="CMU Serif Roman" w:hAnsi="CMU Serif Roman"/>
-          <w:color w:val="000000"/>
-          <w:sz w:val="20"/>
-          <w:szCs w:val="20"/>
-        </w:rPr>
-        <w:t xml:space="preserve">accesso al proprio profilo, di tenere traccia del titolo di viaggio che ha comprato. Gli utenti </w:t>
-      </w:r>
-      <w:r>
-        <w:rPr>
-          <w:rFonts w:ascii="CMU Serif Roman" w:hAnsi="CMU Serif Roman"/>
-          <w:color w:val="000000"/>
-          <w:sz w:val="20"/>
-          <w:szCs w:val="20"/>
-        </w:rPr>
-        <w:t>che invece hanno effettuato l</w:t>
-      </w:r>
-      <w:r>
-        <w:rPr>
-          <w:rFonts w:ascii="CMU Serif Roman" w:hAnsi="CMU Serif Roman"/>
-          <w:color w:val="000000"/>
-          <w:sz w:val="20"/>
-          <w:szCs w:val="20"/>
-        </w:rPr>
-        <w:t>’</w:t>
-      </w:r>
-      <w:r>
-        <w:rPr>
-          <w:rFonts w:ascii="CMU Serif Roman" w:hAnsi="CMU Serif Roman"/>
-          <w:color w:val="000000"/>
-          <w:sz w:val="20"/>
-          <w:szCs w:val="20"/>
-        </w:rPr>
-        <w:t>acquisto negli appositi centri vendita</w:t>
-      </w:r>
-      <w:r>
-        <w:rPr>
-          <w:rFonts w:ascii="CMU Serif Roman" w:hAnsi="CMU Serif Roman"/>
-          <w:color w:val="000000"/>
-          <w:sz w:val="20"/>
-          <w:szCs w:val="20"/>
-        </w:rPr>
-        <w:t xml:space="preserve"> dovranno provvedere a registrare da sé il biglietto comprato sul sistema se vorranno tenere traccia dei loro titoli di viaggio.</w:t>
-      </w:r>
-      <w:r>
-        <w:rPr>
-          <w:rFonts w:ascii="CMU Serif Roman" w:hAnsi="CMU Serif Roman"/>
-          <w:color w:val="000000"/>
-          <w:sz w:val="20"/>
-          <w:szCs w:val="20"/>
-        </w:rPr>
-        <w:t xml:space="preserve"> Un utente può andare incontro a una situazione eccezionale durante l’acquisto di un titolo di viaggio. Ciò è dovuto a un errore in fase di transazione, che annullerà la transazione</w:t>
-      </w:r>
-      <w:r>
-        <w:rPr>
-          <w:rFonts w:ascii="CMU Serif Roman" w:hAnsi="CMU Serif Roman"/>
-          <w:color w:val="000000"/>
-          <w:sz w:val="20"/>
-          <w:szCs w:val="20"/>
-        </w:rPr>
-        <w:t xml:space="preserve"> e</w:t>
-      </w:r>
-      <w:r>
-        <w:rPr>
-          <w:rFonts w:ascii="CMU Serif Roman" w:hAnsi="CMU Serif Roman"/>
-          <w:color w:val="000000"/>
-          <w:sz w:val="20"/>
-          <w:szCs w:val="20"/>
-        </w:rPr>
-        <w:t xml:space="preserve"> riporterà il sistema in uno stato consistente.</w:t>
-      </w:r>
-    </w:p>
-    <w:p>
-      <w:pPr>
-        <w:pStyle w:val="NormaleWeb"/>
-        <w:spacing w:before="0" w:beforeAutospacing="0" w:after="0" w:afterAutospacing="0"/>
-        <w:ind w:left="20"/>
-        <w:jc w:val="both"/>
-        <w:rPr>
-          <w:rFonts w:ascii="CMU Serif Roman" w:hAnsi="CMU Serif Roman"/>
-          <w:sz w:val="20"/>
-          <w:szCs w:val="20"/>
-        </w:rPr>
-      </w:pPr>
-      <w:r>
-        <w:rPr>
-          <w:rFonts w:ascii="CMU Serif Roman" w:hAnsi="CMU Serif Roman"/>
-          <w:color w:val="000000"/>
-          <w:sz w:val="20"/>
-          <w:szCs w:val="20"/>
-        </w:rPr>
-        <w:t> </w:t>
-      </w:r>
-    </w:p>
-    <w:p>
-      <w:pPr>
-        <w:pStyle w:val="NormaleWeb"/>
-        <w:spacing w:before="0" w:beforeAutospacing="0" w:after="0" w:afterAutospacing="0"/>
-        <w:ind w:left="20"/>
-        <w:jc w:val="both"/>
-        <w:rPr>
-          <w:rFonts w:ascii="CMU Serif Roman" w:hAnsi="CMU Serif Roman"/>
-          <w:sz w:val="20"/>
-          <w:szCs w:val="20"/>
-        </w:rPr>
-      </w:pPr>
-      <w:r>
-        <w:rPr>
-          <w:rFonts w:ascii="CMU Serif Roman" w:hAnsi="CMU Serif Roman"/>
-          <w:color w:val="000000"/>
-          <w:sz w:val="20"/>
-          <w:szCs w:val="20"/>
-        </w:rPr>
-        <w:t>Infine, l</w:t>
-      </w:r>
-      <w:r>
-        <w:rPr>
-          <w:rFonts w:ascii="CMU Serif Roman" w:hAnsi="CMU Serif Roman"/>
-          <w:color w:val="000000"/>
-          <w:sz w:val="20"/>
-          <w:szCs w:val="20"/>
-        </w:rPr>
-        <w:t>’</w:t>
-      </w:r>
-      <w:r>
-        <w:rPr>
-          <w:rFonts w:ascii="CMU Serif Roman" w:hAnsi="CMU Serif Roman"/>
-          <w:color w:val="000000"/>
-          <w:sz w:val="20"/>
-          <w:szCs w:val="20"/>
-        </w:rPr>
-        <w:t>utente può ricevere delle comunicazioni e degli avvisi dal sistema software richiesto tramite un SMS al numero di telefono utilizzato dall</w:t>
-      </w:r>
-      <w:r>
-        <w:rPr>
-          <w:rFonts w:ascii="CMU Serif Roman" w:hAnsi="CMU Serif Roman"/>
-          <w:color w:val="000000"/>
-          <w:sz w:val="20"/>
-          <w:szCs w:val="20"/>
-        </w:rPr>
-        <w:t>’</w:t>
-      </w:r>
-      <w:r>
-        <w:rPr>
-          <w:rFonts w:ascii="CMU Serif Roman" w:hAnsi="CMU Serif Roman"/>
-          <w:color w:val="000000"/>
-          <w:sz w:val="20"/>
-          <w:szCs w:val="20"/>
-        </w:rPr>
-        <w:t>utente in un</w:t>
-      </w:r>
-      <w:r>
-        <w:rPr>
-          <w:rFonts w:ascii="CMU Serif Roman" w:hAnsi="CMU Serif Roman"/>
-          <w:color w:val="000000"/>
-          <w:sz w:val="20"/>
-          <w:szCs w:val="20"/>
-        </w:rPr>
-        <w:t>’</w:t>
-      </w:r>
-      <w:r>
-        <w:rPr>
-          <w:rFonts w:ascii="CMU Serif Roman" w:hAnsi="CMU Serif Roman"/>
-          <w:color w:val="000000"/>
-          <w:sz w:val="20"/>
-          <w:szCs w:val="20"/>
-        </w:rPr>
-        <w:t>eventuale fase di registrazione, oppure all</w:t>
-      </w:r>
-      <w:r>
-        <w:rPr>
-          <w:rFonts w:ascii="CMU Serif Roman" w:hAnsi="CMU Serif Roman"/>
-          <w:color w:val="000000"/>
-          <w:sz w:val="20"/>
-          <w:szCs w:val="20"/>
-        </w:rPr>
-        <w:t>’</w:t>
-      </w:r>
-      <w:r>
-        <w:rPr>
-          <w:rFonts w:ascii="CMU Serif Roman" w:hAnsi="CMU Serif Roman"/>
-          <w:color w:val="000000"/>
-          <w:sz w:val="20"/>
-          <w:szCs w:val="20"/>
-        </w:rPr>
-        <w:t xml:space="preserve">interno del sistema software stesso. Tali comunicazioni e avvisi possono riguardare interruzioni del servizio, scioperi, promozioni, e così via. Infine, il sistema software richiesto deve prevedere un design e delle interfacce utente, tali da garantire una elevata usabilità e implementare, per quanto possibile, il “Design For </w:t>
+        <w:t>” (DFA). Così facendo il sistema potrà avere un buon “</w:t>
       </w:r>
       <w:proofErr w:type="spellStart"/>
       <w:r>
@@ -5514,7 +5549,7 @@
           <w:sz w:val="20"/>
           <w:szCs w:val="20"/>
         </w:rPr>
-        <w:t>All</w:t>
+        <w:t>fit</w:t>
       </w:r>
       <w:proofErr w:type="spellEnd"/>
       <w:r>
@@ -5524,26 +5559,6 @@
           <w:sz w:val="20"/>
           <w:szCs w:val="20"/>
         </w:rPr>
-        <w:t>” (DFA). Così facendo il sistema potrà avere un buon “</w:t>
-      </w:r>
-      <w:proofErr w:type="spellStart"/>
-      <w:r>
-        <w:rPr>
-          <w:rFonts w:ascii="CMU Serif Roman" w:hAnsi="CMU Serif Roman"/>
-          <w:color w:val="000000"/>
-          <w:sz w:val="20"/>
-          <w:szCs w:val="20"/>
-        </w:rPr>
-        <w:t>fit</w:t>
-      </w:r>
-      <w:proofErr w:type="spellEnd"/>
-      <w:r>
-        <w:rPr>
-          <w:rFonts w:ascii="CMU Serif Roman" w:hAnsi="CMU Serif Roman"/>
-          <w:color w:val="000000"/>
-          <w:sz w:val="20"/>
-          <w:szCs w:val="20"/>
-        </w:rPr>
         <w:t>” con i vari tipi di utenti che interagiranno col sistema.</w:t>
       </w:r>
     </w:p>
@@ -5571,7 +5586,25 @@
     </w:p>
     <w:p>
       <w:pPr>
-        <w:pStyle w:val="Titolo1"/>
+        <w:spacing w:after="0" w:line="240" w:lineRule="auto"/>
+        <w:ind w:left="0" w:firstLine="0"/>
+        <w:rPr>
+          <w:rFonts w:ascii="CMU Serif Roman" w:hAnsi="CMU Serif Roman" w:cs="CMU Serif Roman"/>
+          <w:b/>
+          <w:bCs/>
+        </w:rPr>
+      </w:pPr>
+      <w:r>
+        <w:rPr>
+          <w:rFonts w:ascii="CMU Serif Roman" w:hAnsi="CMU Serif Roman" w:cs="CMU Serif Roman"/>
+          <w:bCs/>
+        </w:rPr>
+        <w:br w:type="page"/>
+      </w:r>
+    </w:p>
+    <w:p>
+      <w:pPr>
+        <w:pStyle w:val="Heading1"/>
         <w:spacing w:before="480" w:after="120" w:line="240" w:lineRule="auto"/>
         <w:jc w:val="both"/>
         <w:rPr>
@@ -5620,7 +5653,7 @@
     </w:p>
     <w:p>
       <w:pPr>
-        <w:pStyle w:val="NormaleWeb"/>
+        <w:pStyle w:val="NormalWeb"/>
         <w:numPr>
           <w:ilvl w:val="0"/>
           <w:numId w:val="9"/>
@@ -5761,7 +5794,7 @@
     </w:p>
     <w:p>
       <w:pPr>
-        <w:pStyle w:val="NormaleWeb"/>
+        <w:pStyle w:val="NormalWeb"/>
         <w:spacing w:before="0" w:beforeAutospacing="0" w:after="0" w:afterAutospacing="0"/>
         <w:ind w:left="720"/>
         <w:jc w:val="both"/>
@@ -5776,7 +5809,7 @@
     </w:p>
     <w:p>
       <w:pPr>
-        <w:pStyle w:val="NormaleWeb"/>
+        <w:pStyle w:val="NormalWeb"/>
         <w:numPr>
           <w:ilvl w:val="0"/>
           <w:numId w:val="9"/>
@@ -5848,7 +5881,7 @@
     </w:p>
     <w:p>
       <w:pPr>
-        <w:pStyle w:val="NormaleWeb"/>
+        <w:pStyle w:val="NormalWeb"/>
         <w:spacing w:before="0" w:beforeAutospacing="0" w:after="0" w:afterAutospacing="0"/>
         <w:ind w:left="720"/>
         <w:jc w:val="both"/>
@@ -5863,7 +5896,7 @@
     </w:p>
     <w:p>
       <w:pPr>
-        <w:pStyle w:val="NormaleWeb"/>
+        <w:pStyle w:val="NormalWeb"/>
         <w:numPr>
           <w:ilvl w:val="0"/>
           <w:numId w:val="9"/>
@@ -5890,7 +5923,7 @@
     </w:p>
     <w:p>
       <w:pPr>
-        <w:pStyle w:val="Paragrafoelenco"/>
+        <w:pStyle w:val="ListParagraph"/>
         <w:spacing w:line="240" w:lineRule="auto"/>
         <w:jc w:val="both"/>
         <w:rPr>
@@ -5902,7 +5935,7 @@
     </w:p>
     <w:p>
       <w:pPr>
-        <w:pStyle w:val="NormaleWeb"/>
+        <w:pStyle w:val="NormalWeb"/>
         <w:numPr>
           <w:ilvl w:val="0"/>
           <w:numId w:val="9"/>
@@ -5929,7 +5962,7 @@
     </w:p>
     <w:p>
       <w:pPr>
-        <w:pStyle w:val="Paragrafoelenco"/>
+        <w:pStyle w:val="ListParagraph"/>
         <w:spacing w:line="240" w:lineRule="auto"/>
         <w:jc w:val="both"/>
         <w:rPr>
@@ -5941,7 +5974,7 @@
     </w:p>
     <w:p>
       <w:pPr>
-        <w:pStyle w:val="NormaleWeb"/>
+        <w:pStyle w:val="NormalWeb"/>
         <w:numPr>
           <w:ilvl w:val="0"/>
           <w:numId w:val="9"/>
@@ -6006,17 +6039,17 @@
     </w:p>
     <w:p>
       <w:pPr>
-        <w:pStyle w:val="Paragrafoelenco"/>
-        <w:rPr>
-          <w:rFonts w:ascii="CMU Serif Roman" w:hAnsi="CMU Serif Roman" w:cs="CMU Serif Roman"/>
-          <w:sz w:val="20"/>
-          <w:szCs w:val="20"/>
-        </w:rPr>
-      </w:pPr>
-    </w:p>
-    <w:p>
-      <w:pPr>
-        <w:pStyle w:val="NormaleWeb"/>
+        <w:pStyle w:val="ListParagraph"/>
+        <w:rPr>
+          <w:rFonts w:ascii="CMU Serif Roman" w:hAnsi="CMU Serif Roman" w:cs="CMU Serif Roman"/>
+          <w:sz w:val="20"/>
+          <w:szCs w:val="20"/>
+        </w:rPr>
+      </w:pPr>
+    </w:p>
+    <w:p>
+      <w:pPr>
+        <w:pStyle w:val="NormalWeb"/>
         <w:numPr>
           <w:ilvl w:val="0"/>
           <w:numId w:val="9"/>
@@ -6063,17 +6096,38 @@
     </w:p>
     <w:p>
       <w:pPr>
-        <w:pStyle w:val="Paragrafoelenco"/>
-        <w:rPr>
-          <w:rFonts w:ascii="CMU Serif Roman" w:hAnsi="CMU Serif Roman" w:cs="CMU Serif Roman"/>
-          <w:sz w:val="20"/>
-          <w:szCs w:val="20"/>
-        </w:rPr>
-      </w:pPr>
-    </w:p>
-    <w:p>
-      <w:pPr>
-        <w:pStyle w:val="NormaleWeb"/>
+        <w:spacing w:after="0" w:line="240" w:lineRule="auto"/>
+        <w:ind w:left="0" w:firstLine="0"/>
+        <w:rPr>
+          <w:rFonts w:ascii="CMU Serif Roman" w:hAnsi="CMU Serif Roman" w:cs="CMU Serif Roman"/>
+          <w:sz w:val="20"/>
+          <w:szCs w:val="20"/>
+        </w:rPr>
+      </w:pPr>
+      <w:r>
+        <w:rPr>
+          <w:rFonts w:ascii="CMU Serif Roman" w:hAnsi="CMU Serif Roman" w:cs="CMU Serif Roman"/>
+          <w:sz w:val="20"/>
+          <w:szCs w:val="20"/>
+        </w:rPr>
+        <w:br w:type="page"/>
+      </w:r>
+    </w:p>
+    <w:p>
+      <w:pPr>
+        <w:spacing w:after="0" w:line="240" w:lineRule="auto"/>
+        <w:ind w:left="0" w:firstLine="0"/>
+        <w:rPr>
+          <w:rFonts w:ascii="CMU Serif Roman" w:eastAsia="Times New Roman" w:hAnsi="CMU Serif Roman" w:cs="CMU Serif Roman"/>
+          <w:sz w:val="20"/>
+          <w:szCs w:val="20"/>
+          <w:lang w:eastAsia="en-US"/>
+        </w:rPr>
+      </w:pPr>
+    </w:p>
+    <w:p>
+      <w:pPr>
+        <w:pStyle w:val="NormalWeb"/>
         <w:numPr>
           <w:ilvl w:val="3"/>
           <w:numId w:val="9"/>
@@ -6100,7 +6154,7 @@
     </w:p>
     <w:p>
       <w:pPr>
-        <w:pStyle w:val="NormaleWeb"/>
+        <w:pStyle w:val="NormalWeb"/>
         <w:numPr>
           <w:ilvl w:val="3"/>
           <w:numId w:val="9"/>
@@ -6154,7 +6208,7 @@
     </w:p>
     <w:p>
       <w:pPr>
-        <w:pStyle w:val="NormaleWeb"/>
+        <w:pStyle w:val="NormalWeb"/>
         <w:numPr>
           <w:ilvl w:val="3"/>
           <w:numId w:val="9"/>
@@ -6201,7 +6255,7 @@
     </w:p>
     <w:p>
       <w:pPr>
-        <w:pStyle w:val="NormaleWeb"/>
+        <w:pStyle w:val="NormalWeb"/>
         <w:spacing w:before="0" w:beforeAutospacing="0" w:after="0" w:afterAutospacing="0"/>
         <w:ind w:left="720"/>
         <w:jc w:val="both"/>
@@ -6216,7 +6270,7 @@
     </w:p>
     <w:p>
       <w:pPr>
-        <w:pStyle w:val="NormaleWeb"/>
+        <w:pStyle w:val="NormalWeb"/>
         <w:spacing w:before="0" w:beforeAutospacing="0" w:after="0" w:afterAutospacing="0"/>
         <w:ind w:left="720"/>
         <w:jc w:val="both"/>
@@ -6235,7 +6289,6 @@
           <w:sz w:val="20"/>
           <w:szCs w:val="20"/>
         </w:rPr>
-        <w:lastRenderedPageBreak/>
         <w:t xml:space="preserve">Dopo l’aggiornamento circa lo stato dei mezzi, lo scheduler riceve una notifica: il mezzo C necessita di una manutenzione non ordinaria a causa di un’avaria del motore. Antonio, scheduler, provvede quindi a contattare prontamente un’azienda esperta esterna che provvederà alla risoluzione del guasto. </w:t>
       </w:r>
       <w:r>
@@ -6302,7 +6355,7 @@
     </w:p>
     <w:p>
       <w:pPr>
-        <w:pStyle w:val="Titolo1"/>
+        <w:pStyle w:val="Heading1"/>
         <w:spacing w:before="480" w:after="120" w:line="240" w:lineRule="auto"/>
         <w:ind w:left="0" w:firstLine="0"/>
         <w:jc w:val="both"/>
@@ -6561,7 +6614,7 @@
     </w:p>
     <w:p>
       <w:pPr>
-        <w:pStyle w:val="NormaleWeb"/>
+        <w:pStyle w:val="NormalWeb"/>
         <w:spacing w:before="0" w:beforeAutospacing="0" w:after="0" w:afterAutospacing="0"/>
         <w:jc w:val="both"/>
         <w:rPr>
@@ -6604,7 +6657,7 @@
     </w:p>
     <w:p>
       <w:pPr>
-        <w:pStyle w:val="NormaleWeb"/>
+        <w:pStyle w:val="NormalWeb"/>
         <w:spacing w:before="0" w:beforeAutospacing="0" w:after="0" w:afterAutospacing="0"/>
         <w:jc w:val="both"/>
         <w:rPr>
@@ -6647,7 +6700,7 @@
     </w:p>
     <w:p>
       <w:pPr>
-        <w:pStyle w:val="NormaleWeb"/>
+        <w:pStyle w:val="NormalWeb"/>
         <w:spacing w:before="0" w:beforeAutospacing="0" w:after="0" w:afterAutospacing="0"/>
         <w:jc w:val="both"/>
         <w:rPr>
@@ -6690,7 +6743,7 @@
     </w:p>
     <w:p>
       <w:pPr>
-        <w:pStyle w:val="NormaleWeb"/>
+        <w:pStyle w:val="NormalWeb"/>
         <w:spacing w:before="0" w:beforeAutospacing="0" w:after="0" w:afterAutospacing="0"/>
         <w:jc w:val="both"/>
         <w:rPr>
@@ -6760,7 +6813,7 @@
     </w:p>
     <w:p>
       <w:pPr>
-        <w:pStyle w:val="NormaleWeb"/>
+        <w:pStyle w:val="NormalWeb"/>
         <w:spacing w:before="0" w:beforeAutospacing="0" w:after="0" w:afterAutospacing="0"/>
         <w:jc w:val="both"/>
         <w:rPr>
@@ -6823,7 +6876,7 @@
     </w:p>
     <w:p>
       <w:pPr>
-        <w:pStyle w:val="NormaleWeb"/>
+        <w:pStyle w:val="NormalWeb"/>
         <w:spacing w:before="0" w:beforeAutospacing="0" w:after="0" w:afterAutospacing="0"/>
         <w:jc w:val="both"/>
         <w:rPr>
@@ -6879,7 +6932,27 @@
           <w:sz w:val="20"/>
           <w:szCs w:val="20"/>
         </w:rPr>
-        <w:t>: lo scheduler può visualizzare gli autisti che sono pronti per lavorare e assegnargli un mezzo specifico per una determinata corsa.</w:t>
+        <w:t xml:space="preserve">: lo </w:t>
+      </w:r>
+      <w:proofErr w:type="spellStart"/>
+      <w:r>
+        <w:rPr>
+          <w:rFonts w:ascii="CMU Serif Roman" w:hAnsi="CMU Serif Roman"/>
+          <w:color w:val="000000"/>
+          <w:sz w:val="20"/>
+          <w:szCs w:val="20"/>
+        </w:rPr>
+        <w:t>scheduler</w:t>
+      </w:r>
+      <w:proofErr w:type="spellEnd"/>
+      <w:r>
+        <w:rPr>
+          <w:rFonts w:ascii="CMU Serif Roman" w:hAnsi="CMU Serif Roman"/>
+          <w:color w:val="000000"/>
+          <w:sz w:val="20"/>
+          <w:szCs w:val="20"/>
+        </w:rPr>
+        <w:t xml:space="preserve"> può visualizzare gli autisti che sono pronti per lavorare e assegnargli un mezzo specifico per una determinata corsa.</w:t>
       </w:r>
       <w:r>
         <w:rPr>
@@ -6924,7 +6997,7 @@
     </w:p>
     <w:p>
       <w:pPr>
-        <w:pStyle w:val="NormaleWeb"/>
+        <w:pStyle w:val="NormalWeb"/>
         <w:spacing w:before="0" w:beforeAutospacing="0" w:after="0" w:afterAutospacing="0"/>
         <w:jc w:val="both"/>
         <w:rPr>
@@ -7097,7 +7170,7 @@
     </w:p>
     <w:p>
       <w:pPr>
-        <w:pStyle w:val="NormaleWeb"/>
+        <w:pStyle w:val="NormalWeb"/>
         <w:spacing w:before="0" w:beforeAutospacing="0" w:after="0" w:afterAutospacing="0"/>
         <w:jc w:val="both"/>
         <w:rPr>
@@ -7249,7 +7322,7 @@
     </w:p>
     <w:p>
       <w:pPr>
-        <w:pStyle w:val="NormaleWeb"/>
+        <w:pStyle w:val="NormalWeb"/>
         <w:spacing w:before="0" w:beforeAutospacing="0" w:after="0" w:afterAutospacing="0"/>
         <w:jc w:val="both"/>
         <w:rPr>
@@ -7269,12 +7342,13 @@
           <w:sz w:val="20"/>
           <w:szCs w:val="20"/>
         </w:rPr>
+        <w:lastRenderedPageBreak/>
         <w:t>FR Cliente Finale</w:t>
       </w:r>
     </w:p>
     <w:p>
       <w:pPr>
-        <w:pStyle w:val="NormaleWeb"/>
+        <w:pStyle w:val="NormalWeb"/>
         <w:spacing w:before="0" w:beforeAutospacing="0" w:after="0" w:afterAutospacing="0"/>
         <w:jc w:val="both"/>
         <w:rPr>
@@ -7335,7 +7409,7 @@
     </w:p>
     <w:p>
       <w:pPr>
-        <w:pStyle w:val="NormaleWeb"/>
+        <w:pStyle w:val="NormalWeb"/>
         <w:spacing w:before="0" w:beforeAutospacing="0" w:after="0" w:afterAutospacing="0"/>
         <w:jc w:val="both"/>
         <w:rPr>
@@ -7416,7 +7490,7 @@
     </w:p>
     <w:p>
       <w:pPr>
-        <w:pStyle w:val="NormaleWeb"/>
+        <w:pStyle w:val="NormalWeb"/>
         <w:spacing w:before="0" w:beforeAutospacing="0" w:after="0" w:afterAutospacing="0"/>
         <w:jc w:val="both"/>
         <w:rPr>
@@ -7477,7 +7551,7 @@
     </w:p>
     <w:p>
       <w:pPr>
-        <w:pStyle w:val="NormaleWeb"/>
+        <w:pStyle w:val="NormalWeb"/>
         <w:spacing w:before="0" w:beforeAutospacing="0" w:after="0" w:afterAutospacing="0"/>
         <w:jc w:val="both"/>
         <w:rPr>
@@ -7495,7 +7569,6 @@
           <w:sz w:val="20"/>
           <w:szCs w:val="20"/>
         </w:rPr>
-        <w:lastRenderedPageBreak/>
         <w:t>FR13:</w:t>
       </w:r>
       <w:r>
@@ -7539,7 +7612,7 @@
     </w:p>
     <w:p>
       <w:pPr>
-        <w:pStyle w:val="NormaleWeb"/>
+        <w:pStyle w:val="NormalWeb"/>
         <w:spacing w:before="0" w:beforeAutospacing="0" w:after="0" w:afterAutospacing="0"/>
         <w:jc w:val="both"/>
         <w:rPr>
@@ -7600,7 +7673,7 @@
     </w:p>
     <w:p>
       <w:pPr>
-        <w:pStyle w:val="NormaleWeb"/>
+        <w:pStyle w:val="NormalWeb"/>
         <w:spacing w:before="0" w:beforeAutospacing="0" w:after="0" w:afterAutospacing="0"/>
         <w:jc w:val="both"/>
         <w:rPr>
@@ -7679,7 +7752,7 @@
     </w:p>
     <w:p>
       <w:pPr>
-        <w:pStyle w:val="NormaleWeb"/>
+        <w:pStyle w:val="NormalWeb"/>
         <w:spacing w:before="0" w:beforeAutospacing="0" w:after="0" w:afterAutospacing="0"/>
         <w:jc w:val="both"/>
         <w:rPr>
@@ -7702,7 +7775,7 @@
     </w:p>
     <w:p>
       <w:pPr>
-        <w:pStyle w:val="NormaleWeb"/>
+        <w:pStyle w:val="NormalWeb"/>
         <w:spacing w:before="0" w:beforeAutospacing="0" w:after="0" w:afterAutospacing="0"/>
         <w:jc w:val="both"/>
         <w:rPr>
@@ -7779,7 +7852,7 @@
     </w:p>
     <w:p>
       <w:pPr>
-        <w:pStyle w:val="NormaleWeb"/>
+        <w:pStyle w:val="NormalWeb"/>
         <w:spacing w:before="0" w:beforeAutospacing="0" w:after="0" w:afterAutospacing="0"/>
         <w:jc w:val="both"/>
         <w:rPr>
@@ -7794,7 +7867,7 @@
     </w:p>
     <w:p>
       <w:pPr>
-        <w:pStyle w:val="NormaleWeb"/>
+        <w:pStyle w:val="NormalWeb"/>
         <w:spacing w:before="0" w:beforeAutospacing="0" w:after="0" w:afterAutospacing="0"/>
         <w:jc w:val="both"/>
         <w:rPr>
@@ -7826,7 +7899,7 @@
     </w:p>
     <w:p>
       <w:pPr>
-        <w:pStyle w:val="NormaleWeb"/>
+        <w:pStyle w:val="NormalWeb"/>
         <w:spacing w:before="0" w:beforeAutospacing="0" w:after="0" w:afterAutospacing="0"/>
         <w:jc w:val="both"/>
         <w:rPr>
@@ -7848,123 +7921,123 @@
     </w:p>
     <w:p>
       <w:pPr>
-        <w:pStyle w:val="NormaleWeb"/>
-        <w:spacing w:before="0" w:beforeAutospacing="0" w:after="0" w:afterAutospacing="0"/>
-        <w:jc w:val="both"/>
-        <w:rPr>
-          <w:rFonts w:ascii="CMU Serif Roman" w:hAnsi="CMU Serif Roman"/>
-          <w:color w:val="000000"/>
-          <w:sz w:val="20"/>
-          <w:szCs w:val="20"/>
-        </w:rPr>
-      </w:pPr>
-    </w:p>
-    <w:p>
-      <w:pPr>
-        <w:pStyle w:val="NormaleWeb"/>
-        <w:spacing w:before="0" w:beforeAutospacing="0" w:after="0" w:afterAutospacing="0"/>
-        <w:jc w:val="both"/>
-        <w:rPr>
-          <w:rFonts w:ascii="CMU Serif Roman" w:hAnsi="CMU Serif Roman"/>
-          <w:color w:val="000000"/>
-          <w:sz w:val="20"/>
-          <w:szCs w:val="20"/>
-        </w:rPr>
-      </w:pPr>
-    </w:p>
-    <w:p>
-      <w:pPr>
-        <w:pStyle w:val="NormaleWeb"/>
-        <w:spacing w:before="0" w:beforeAutospacing="0" w:after="0" w:afterAutospacing="0"/>
-        <w:jc w:val="both"/>
-        <w:rPr>
-          <w:rFonts w:ascii="CMU Serif Roman" w:hAnsi="CMU Serif Roman"/>
-          <w:color w:val="000000"/>
-          <w:sz w:val="20"/>
-          <w:szCs w:val="20"/>
-        </w:rPr>
-      </w:pPr>
-    </w:p>
-    <w:p>
-      <w:pPr>
-        <w:pStyle w:val="NormaleWeb"/>
-        <w:spacing w:before="0" w:beforeAutospacing="0" w:after="0" w:afterAutospacing="0"/>
-        <w:jc w:val="both"/>
-        <w:rPr>
-          <w:rFonts w:ascii="CMU Serif Roman" w:hAnsi="CMU Serif Roman"/>
-          <w:color w:val="000000"/>
-          <w:sz w:val="20"/>
-          <w:szCs w:val="20"/>
-        </w:rPr>
-      </w:pPr>
-    </w:p>
-    <w:p>
-      <w:pPr>
-        <w:pStyle w:val="NormaleWeb"/>
-        <w:spacing w:before="0" w:beforeAutospacing="0" w:after="0" w:afterAutospacing="0"/>
-        <w:jc w:val="both"/>
-        <w:rPr>
-          <w:rFonts w:ascii="CMU Serif Roman" w:hAnsi="CMU Serif Roman"/>
-          <w:color w:val="000000"/>
-          <w:sz w:val="20"/>
-          <w:szCs w:val="20"/>
-        </w:rPr>
-      </w:pPr>
-    </w:p>
-    <w:p>
-      <w:pPr>
-        <w:pStyle w:val="NormaleWeb"/>
-        <w:spacing w:before="0" w:beforeAutospacing="0" w:after="0" w:afterAutospacing="0"/>
-        <w:jc w:val="both"/>
-        <w:rPr>
-          <w:rFonts w:ascii="CMU Serif Roman" w:hAnsi="CMU Serif Roman"/>
-          <w:color w:val="000000"/>
-          <w:sz w:val="20"/>
-          <w:szCs w:val="20"/>
-        </w:rPr>
-      </w:pPr>
-    </w:p>
-    <w:p>
-      <w:pPr>
-        <w:pStyle w:val="NormaleWeb"/>
-        <w:spacing w:before="0" w:beforeAutospacing="0" w:after="0" w:afterAutospacing="0"/>
-        <w:jc w:val="both"/>
-        <w:rPr>
-          <w:rFonts w:ascii="CMU Serif Roman" w:hAnsi="CMU Serif Roman"/>
-          <w:color w:val="000000"/>
-          <w:sz w:val="20"/>
-          <w:szCs w:val="20"/>
-        </w:rPr>
-      </w:pPr>
-    </w:p>
-    <w:p>
-      <w:pPr>
-        <w:pStyle w:val="NormaleWeb"/>
-        <w:spacing w:before="0" w:beforeAutospacing="0" w:after="0" w:afterAutospacing="0"/>
-        <w:jc w:val="both"/>
-        <w:rPr>
-          <w:rFonts w:ascii="CMU Serif Roman" w:hAnsi="CMU Serif Roman"/>
-          <w:color w:val="000000"/>
-          <w:sz w:val="20"/>
-          <w:szCs w:val="20"/>
-        </w:rPr>
-      </w:pPr>
-    </w:p>
-    <w:p>
-      <w:pPr>
-        <w:pStyle w:val="NormaleWeb"/>
-        <w:spacing w:before="0" w:beforeAutospacing="0" w:after="0" w:afterAutospacing="0"/>
-        <w:jc w:val="both"/>
-        <w:rPr>
-          <w:rFonts w:ascii="CMU Serif Roman" w:hAnsi="CMU Serif Roman"/>
-          <w:sz w:val="20"/>
-          <w:szCs w:val="20"/>
-        </w:rPr>
-      </w:pPr>
-    </w:p>
-    <w:p>
-      <w:pPr>
-        <w:pStyle w:val="NormaleWeb"/>
+        <w:pStyle w:val="NormalWeb"/>
+        <w:spacing w:before="0" w:beforeAutospacing="0" w:after="0" w:afterAutospacing="0"/>
+        <w:jc w:val="both"/>
+        <w:rPr>
+          <w:rFonts w:ascii="CMU Serif Roman" w:hAnsi="CMU Serif Roman"/>
+          <w:color w:val="000000"/>
+          <w:sz w:val="20"/>
+          <w:szCs w:val="20"/>
+        </w:rPr>
+      </w:pPr>
+    </w:p>
+    <w:p>
+      <w:pPr>
+        <w:pStyle w:val="NormalWeb"/>
+        <w:spacing w:before="0" w:beforeAutospacing="0" w:after="0" w:afterAutospacing="0"/>
+        <w:jc w:val="both"/>
+        <w:rPr>
+          <w:rFonts w:ascii="CMU Serif Roman" w:hAnsi="CMU Serif Roman"/>
+          <w:color w:val="000000"/>
+          <w:sz w:val="20"/>
+          <w:szCs w:val="20"/>
+        </w:rPr>
+      </w:pPr>
+    </w:p>
+    <w:p>
+      <w:pPr>
+        <w:pStyle w:val="NormalWeb"/>
+        <w:spacing w:before="0" w:beforeAutospacing="0" w:after="0" w:afterAutospacing="0"/>
+        <w:jc w:val="both"/>
+        <w:rPr>
+          <w:rFonts w:ascii="CMU Serif Roman" w:hAnsi="CMU Serif Roman"/>
+          <w:color w:val="000000"/>
+          <w:sz w:val="20"/>
+          <w:szCs w:val="20"/>
+        </w:rPr>
+      </w:pPr>
+    </w:p>
+    <w:p>
+      <w:pPr>
+        <w:pStyle w:val="NormalWeb"/>
+        <w:spacing w:before="0" w:beforeAutospacing="0" w:after="0" w:afterAutospacing="0"/>
+        <w:jc w:val="both"/>
+        <w:rPr>
+          <w:rFonts w:ascii="CMU Serif Roman" w:hAnsi="CMU Serif Roman"/>
+          <w:color w:val="000000"/>
+          <w:sz w:val="20"/>
+          <w:szCs w:val="20"/>
+        </w:rPr>
+      </w:pPr>
+    </w:p>
+    <w:p>
+      <w:pPr>
+        <w:pStyle w:val="NormalWeb"/>
+        <w:spacing w:before="0" w:beforeAutospacing="0" w:after="0" w:afterAutospacing="0"/>
+        <w:jc w:val="both"/>
+        <w:rPr>
+          <w:rFonts w:ascii="CMU Serif Roman" w:hAnsi="CMU Serif Roman"/>
+          <w:color w:val="000000"/>
+          <w:sz w:val="20"/>
+          <w:szCs w:val="20"/>
+        </w:rPr>
+      </w:pPr>
+    </w:p>
+    <w:p>
+      <w:pPr>
+        <w:pStyle w:val="NormalWeb"/>
+        <w:spacing w:before="0" w:beforeAutospacing="0" w:after="0" w:afterAutospacing="0"/>
+        <w:jc w:val="both"/>
+        <w:rPr>
+          <w:rFonts w:ascii="CMU Serif Roman" w:hAnsi="CMU Serif Roman"/>
+          <w:color w:val="000000"/>
+          <w:sz w:val="20"/>
+          <w:szCs w:val="20"/>
+        </w:rPr>
+      </w:pPr>
+    </w:p>
+    <w:p>
+      <w:pPr>
+        <w:pStyle w:val="NormalWeb"/>
+        <w:spacing w:before="0" w:beforeAutospacing="0" w:after="0" w:afterAutospacing="0"/>
+        <w:jc w:val="both"/>
+        <w:rPr>
+          <w:rFonts w:ascii="CMU Serif Roman" w:hAnsi="CMU Serif Roman"/>
+          <w:color w:val="000000"/>
+          <w:sz w:val="20"/>
+          <w:szCs w:val="20"/>
+        </w:rPr>
+      </w:pPr>
+    </w:p>
+    <w:p>
+      <w:pPr>
+        <w:pStyle w:val="NormalWeb"/>
+        <w:spacing w:before="0" w:beforeAutospacing="0" w:after="0" w:afterAutospacing="0"/>
+        <w:jc w:val="both"/>
+        <w:rPr>
+          <w:rFonts w:ascii="CMU Serif Roman" w:hAnsi="CMU Serif Roman"/>
+          <w:color w:val="000000"/>
+          <w:sz w:val="20"/>
+          <w:szCs w:val="20"/>
+        </w:rPr>
+      </w:pPr>
+    </w:p>
+    <w:p>
+      <w:pPr>
+        <w:pStyle w:val="NormalWeb"/>
+        <w:spacing w:before="0" w:beforeAutospacing="0" w:after="0" w:afterAutospacing="0"/>
+        <w:jc w:val="both"/>
+        <w:rPr>
+          <w:rFonts w:ascii="CMU Serif Roman" w:hAnsi="CMU Serif Roman"/>
+          <w:sz w:val="20"/>
+          <w:szCs w:val="20"/>
+        </w:rPr>
+      </w:pPr>
+    </w:p>
+    <w:p>
+      <w:pPr>
+        <w:pStyle w:val="NormalWeb"/>
         <w:spacing w:before="0" w:beforeAutospacing="0" w:after="0" w:afterAutospacing="0"/>
         <w:jc w:val="both"/>
         <w:rPr>
@@ -7984,12 +8057,13 @@
           <w:sz w:val="20"/>
           <w:szCs w:val="20"/>
         </w:rPr>
+        <w:lastRenderedPageBreak/>
         <w:t>NFR</w:t>
       </w:r>
     </w:p>
     <w:p>
       <w:pPr>
-        <w:pStyle w:val="NormaleWeb"/>
+        <w:pStyle w:val="NormalWeb"/>
         <w:spacing w:before="0" w:beforeAutospacing="0" w:after="0" w:afterAutospacing="0"/>
         <w:jc w:val="both"/>
         <w:rPr>
@@ -8050,7 +8124,7 @@
     </w:p>
     <w:p>
       <w:pPr>
-        <w:pStyle w:val="NormaleWeb"/>
+        <w:pStyle w:val="NormalWeb"/>
         <w:spacing w:before="0" w:beforeAutospacing="0" w:after="0" w:afterAutospacing="0"/>
         <w:jc w:val="both"/>
         <w:rPr>
@@ -8112,7 +8186,7 @@
     </w:p>
     <w:p>
       <w:pPr>
-        <w:pStyle w:val="NormaleWeb"/>
+        <w:pStyle w:val="NormalWeb"/>
         <w:spacing w:before="0" w:beforeAutospacing="0" w:after="0" w:afterAutospacing="0"/>
         <w:jc w:val="both"/>
         <w:rPr>
@@ -8177,7 +8251,7 @@
     </w:p>
     <w:p>
       <w:pPr>
-        <w:pStyle w:val="NormaleWeb"/>
+        <w:pStyle w:val="NormalWeb"/>
         <w:spacing w:before="0" w:beforeAutospacing="0" w:after="0" w:afterAutospacing="0"/>
         <w:jc w:val="both"/>
         <w:rPr>
@@ -8242,7 +8316,7 @@
     </w:p>
     <w:p>
       <w:pPr>
-        <w:pStyle w:val="NormaleWeb"/>
+        <w:pStyle w:val="NormalWeb"/>
         <w:spacing w:before="0" w:beforeAutospacing="0" w:after="0" w:afterAutospacing="0"/>
         <w:jc w:val="both"/>
         <w:rPr>
@@ -8296,17 +8370,17 @@
     </w:p>
     <w:p>
       <w:pPr>
-        <w:pStyle w:val="NormaleWeb"/>
-        <w:spacing w:before="0" w:beforeAutospacing="0" w:after="0" w:afterAutospacing="0"/>
-        <w:jc w:val="both"/>
-        <w:rPr>
-          <w:rFonts w:ascii="CMU Serif Roman" w:hAnsi="CMU Serif Roman" w:cs="CMU Serif Roman"/>
-        </w:rPr>
-      </w:pPr>
-    </w:p>
-    <w:p>
-      <w:pPr>
-        <w:pStyle w:val="NormaleWeb"/>
+        <w:pStyle w:val="NormalWeb"/>
+        <w:spacing w:before="0" w:beforeAutospacing="0" w:after="0" w:afterAutospacing="0"/>
+        <w:jc w:val="both"/>
+        <w:rPr>
+          <w:rFonts w:ascii="CMU Serif Roman" w:hAnsi="CMU Serif Roman" w:cs="CMU Serif Roman"/>
+        </w:rPr>
+      </w:pPr>
+    </w:p>
+    <w:p>
+      <w:pPr>
+        <w:pStyle w:val="NormalWeb"/>
         <w:spacing w:before="0" w:beforeAutospacing="0" w:after="0" w:afterAutospacing="0"/>
         <w:jc w:val="both"/>
         <w:rPr>
@@ -8328,7 +8402,7 @@
     </w:p>
     <w:p>
       <w:pPr>
-        <w:pStyle w:val="NormaleWeb"/>
+        <w:pStyle w:val="NormalWeb"/>
         <w:spacing w:before="0" w:beforeAutospacing="0" w:after="0" w:afterAutospacing="0"/>
         <w:jc w:val="both"/>
         <w:rPr>
@@ -8341,7 +8415,7 @@
     </w:p>
     <w:p>
       <w:pPr>
-        <w:pStyle w:val="NormaleWeb"/>
+        <w:pStyle w:val="NormalWeb"/>
         <w:spacing w:before="0" w:beforeAutospacing="0" w:after="0" w:afterAutospacing="0"/>
         <w:ind w:left="20"/>
         <w:jc w:val="both"/>
@@ -8413,24 +8487,43 @@
       <w:pPr>
         <w:spacing w:after="0" w:line="240" w:lineRule="auto"/>
         <w:ind w:left="0" w:firstLine="0"/>
-        <w:jc w:val="both"/>
-        <w:rPr>
-          <w:rFonts w:ascii="CMU Serif Roman" w:hAnsi="CMU Serif Roman" w:cs="CMU Serif Roman"/>
-        </w:rPr>
-      </w:pPr>
-      <w:r>
         <w:rPr>
           <w:rFonts w:ascii="CMU Serif Roman" w:hAnsi="CMU Serif Roman" w:cs="CMU Serif Roman"/>
           <w:b/>
           <w:bCs/>
         </w:rPr>
+      </w:pPr>
+      <w:r>
+        <w:rPr>
+          <w:rFonts w:ascii="CMU Serif Roman" w:hAnsi="CMU Serif Roman" w:cs="CMU Serif Roman"/>
+          <w:b/>
+          <w:bCs/>
+        </w:rPr>
+        <w:br w:type="page"/>
+      </w:r>
+    </w:p>
+    <w:p>
+      <w:pPr>
+        <w:spacing w:after="0" w:line="240" w:lineRule="auto"/>
+        <w:ind w:left="0" w:firstLine="0"/>
+        <w:jc w:val="both"/>
+        <w:rPr>
+          <w:rFonts w:ascii="CMU Serif Roman" w:hAnsi="CMU Serif Roman" w:cs="CMU Serif Roman"/>
+        </w:rPr>
+      </w:pPr>
+      <w:r>
+        <w:rPr>
+          <w:rFonts w:ascii="CMU Serif Roman" w:hAnsi="CMU Serif Roman" w:cs="CMU Serif Roman"/>
+          <w:b/>
+          <w:bCs/>
+        </w:rPr>
         <w:lastRenderedPageBreak/>
         <w:t>4. Ambiente di destinazione</w:t>
       </w:r>
     </w:p>
     <w:p>
       <w:pPr>
-        <w:pStyle w:val="NormaleWeb"/>
+        <w:pStyle w:val="NormalWeb"/>
         <w:spacing w:before="0" w:beforeAutospacing="0" w:after="0" w:afterAutospacing="0"/>
         <w:jc w:val="both"/>
         <w:rPr>
@@ -8442,7 +8535,7 @@
     </w:p>
     <w:p>
       <w:pPr>
-        <w:pStyle w:val="NormaleWeb"/>
+        <w:pStyle w:val="NormalWeb"/>
         <w:numPr>
           <w:ilvl w:val="0"/>
           <w:numId w:val="33"/>
@@ -8468,7 +8561,7 @@
     </w:p>
     <w:p>
       <w:pPr>
-        <w:pStyle w:val="NormaleWeb"/>
+        <w:pStyle w:val="NormalWeb"/>
         <w:numPr>
           <w:ilvl w:val="0"/>
           <w:numId w:val="33"/>
@@ -8494,33 +8587,33 @@
     </w:p>
     <w:p>
       <w:pPr>
-        <w:pStyle w:val="NormaleWeb"/>
-        <w:spacing w:before="0" w:beforeAutospacing="0" w:after="0" w:afterAutospacing="0"/>
-        <w:jc w:val="both"/>
-        <w:rPr>
-          <w:rFonts w:ascii="CMU Serif Roman" w:hAnsi="CMU Serif Roman" w:cs="CMU Serif Roman"/>
-          <w:color w:val="000000"/>
-          <w:sz w:val="20"/>
-          <w:szCs w:val="20"/>
-        </w:rPr>
-      </w:pPr>
-    </w:p>
-    <w:p>
-      <w:pPr>
-        <w:pStyle w:val="NormaleWeb"/>
-        <w:spacing w:before="0" w:beforeAutospacing="0" w:after="0" w:afterAutospacing="0"/>
-        <w:jc w:val="both"/>
-        <w:rPr>
-          <w:rFonts w:ascii="CMU Serif Roman" w:hAnsi="CMU Serif Roman" w:cs="CMU Serif Roman"/>
-          <w:color w:val="000000"/>
-          <w:sz w:val="20"/>
-          <w:szCs w:val="20"/>
-        </w:rPr>
-      </w:pPr>
-    </w:p>
-    <w:p>
-      <w:pPr>
-        <w:pStyle w:val="NormaleWeb"/>
+        <w:pStyle w:val="NormalWeb"/>
+        <w:spacing w:before="0" w:beforeAutospacing="0" w:after="0" w:afterAutospacing="0"/>
+        <w:jc w:val="both"/>
+        <w:rPr>
+          <w:rFonts w:ascii="CMU Serif Roman" w:hAnsi="CMU Serif Roman" w:cs="CMU Serif Roman"/>
+          <w:color w:val="000000"/>
+          <w:sz w:val="20"/>
+          <w:szCs w:val="20"/>
+        </w:rPr>
+      </w:pPr>
+    </w:p>
+    <w:p>
+      <w:pPr>
+        <w:pStyle w:val="NormalWeb"/>
+        <w:spacing w:before="0" w:beforeAutospacing="0" w:after="0" w:afterAutospacing="0"/>
+        <w:jc w:val="both"/>
+        <w:rPr>
+          <w:rFonts w:ascii="CMU Serif Roman" w:hAnsi="CMU Serif Roman" w:cs="CMU Serif Roman"/>
+          <w:color w:val="000000"/>
+          <w:sz w:val="20"/>
+          <w:szCs w:val="20"/>
+        </w:rPr>
+      </w:pPr>
+    </w:p>
+    <w:p>
+      <w:pPr>
+        <w:pStyle w:val="NormalWeb"/>
         <w:spacing w:before="0" w:beforeAutospacing="0" w:after="0" w:afterAutospacing="0"/>
         <w:jc w:val="both"/>
         <w:rPr>
@@ -8542,7 +8635,7 @@
     </w:p>
     <w:p>
       <w:pPr>
-        <w:pStyle w:val="NormaleWeb"/>
+        <w:pStyle w:val="NormalWeb"/>
         <w:spacing w:before="0" w:beforeAutospacing="0" w:after="0" w:afterAutospacing="0"/>
         <w:jc w:val="both"/>
         <w:rPr>
@@ -8555,7 +8648,7 @@
     </w:p>
     <w:p>
       <w:pPr>
-        <w:pStyle w:val="NormaleWeb"/>
+        <w:pStyle w:val="NormalWeb"/>
         <w:numPr>
           <w:ilvl w:val="0"/>
           <w:numId w:val="19"/>
@@ -8580,7 +8673,7 @@
     </w:p>
     <w:p>
       <w:pPr>
-        <w:pStyle w:val="NormaleWeb"/>
+        <w:pStyle w:val="NormalWeb"/>
         <w:numPr>
           <w:ilvl w:val="0"/>
           <w:numId w:val="19"/>
@@ -8605,7 +8698,7 @@
     </w:p>
     <w:p>
       <w:pPr>
-        <w:pStyle w:val="NormaleWeb"/>
+        <w:pStyle w:val="NormalWeb"/>
         <w:spacing w:before="0" w:beforeAutospacing="0" w:after="0" w:afterAutospacing="0"/>
         <w:jc w:val="both"/>
         <w:rPr>
@@ -8629,7 +8722,7 @@
     </w:p>
     <w:p>
       <w:pPr>
-        <w:pStyle w:val="NormaleWeb"/>
+        <w:pStyle w:val="NormalWeb"/>
         <w:spacing w:before="0" w:beforeAutospacing="0" w:after="0" w:afterAutospacing="0"/>
         <w:jc w:val="both"/>
         <w:rPr>
@@ -8668,7 +8761,7 @@
     </w:p>
     <w:p>
       <w:pPr>
-        <w:pStyle w:val="NormaleWeb"/>
+        <w:pStyle w:val="NormalWeb"/>
         <w:spacing w:before="0" w:beforeAutospacing="0" w:after="0" w:afterAutospacing="0"/>
         <w:jc w:val="both"/>
         <w:rPr>
@@ -8680,7 +8773,7 @@
     </w:p>
     <w:p>
       <w:pPr>
-        <w:pStyle w:val="NormaleWeb"/>
+        <w:pStyle w:val="NormalWeb"/>
         <w:spacing w:before="0" w:beforeAutospacing="0" w:after="0" w:afterAutospacing="0"/>
         <w:ind w:left="20"/>
         <w:jc w:val="both"/>
@@ -8700,7 +8793,7 @@
     </w:p>
     <w:p>
       <w:pPr>
-        <w:pStyle w:val="NormaleWeb"/>
+        <w:pStyle w:val="NormalWeb"/>
         <w:numPr>
           <w:ilvl w:val="0"/>
           <w:numId w:val="13"/>
@@ -8745,7 +8838,7 @@
     </w:p>
     <w:p>
       <w:pPr>
-        <w:pStyle w:val="NormaleWeb"/>
+        <w:pStyle w:val="NormalWeb"/>
         <w:numPr>
           <w:ilvl w:val="0"/>
           <w:numId w:val="14"/>
@@ -8790,7 +8883,7 @@
     </w:p>
     <w:p>
       <w:pPr>
-        <w:pStyle w:val="NormaleWeb"/>
+        <w:pStyle w:val="NormalWeb"/>
         <w:numPr>
           <w:ilvl w:val="0"/>
           <w:numId w:val="15"/>
@@ -8835,7 +8928,7 @@
     </w:p>
     <w:p>
       <w:pPr>
-        <w:pStyle w:val="NormaleWeb"/>
+        <w:pStyle w:val="NormalWeb"/>
         <w:numPr>
           <w:ilvl w:val="0"/>
           <w:numId w:val="16"/>
@@ -8871,7 +8964,7 @@
     </w:p>
     <w:p>
       <w:pPr>
-        <w:pStyle w:val="NormaleWeb"/>
+        <w:pStyle w:val="NormalWeb"/>
         <w:numPr>
           <w:ilvl w:val="0"/>
           <w:numId w:val="16"/>
@@ -8905,7 +8998,7 @@
     </w:p>
     <w:p>
       <w:pPr>
-        <w:pStyle w:val="NormaleWeb"/>
+        <w:pStyle w:val="NormalWeb"/>
         <w:numPr>
           <w:ilvl w:val="0"/>
           <w:numId w:val="16"/>
@@ -8940,7 +9033,7 @@
     </w:p>
     <w:p>
       <w:pPr>
-        <w:pStyle w:val="NormaleWeb"/>
+        <w:pStyle w:val="NormalWeb"/>
         <w:numPr>
           <w:ilvl w:val="0"/>
           <w:numId w:val="16"/>
@@ -13991,7 +14084,7 @@
     <w:lsdException w:name="Unresolved Mention" w:semiHidden="1" w:unhideWhenUsed="1"/>
     <w:lsdException w:name="Smart Link" w:semiHidden="1" w:unhideWhenUsed="1"/>
   </w:latentStyles>
-  <w:style w:type="paragraph" w:default="1" w:styleId="Normale">
+  <w:style w:type="paragraph" w:default="1" w:styleId="Normal">
     <w:name w:val="Normal"/>
     <w:qFormat/>
     <w:pPr>
@@ -14003,10 +14096,10 @@
       <w:color w:val="000000"/>
     </w:rPr>
   </w:style>
-  <w:style w:type="paragraph" w:styleId="Titolo1">
+  <w:style w:type="paragraph" w:styleId="Heading1">
     <w:name w:val="heading 1"/>
-    <w:next w:val="Normale"/>
-    <w:link w:val="Titolo1Carattere"/>
+    <w:next w:val="Normal"/>
+    <w:link w:val="Heading1Char"/>
     <w:uiPriority w:val="9"/>
     <w:qFormat/>
     <w:pPr>
@@ -14022,13 +14115,13 @@
       <w:color w:val="000000"/>
     </w:rPr>
   </w:style>
-  <w:style w:type="character" w:default="1" w:styleId="Carpredefinitoparagrafo">
+  <w:style w:type="character" w:default="1" w:styleId="DefaultParagraphFont">
     <w:name w:val="Default Paragraph Font"/>
     <w:uiPriority w:val="1"/>
     <w:semiHidden/>
     <w:unhideWhenUsed/>
   </w:style>
-  <w:style w:type="table" w:default="1" w:styleId="Tabellanormale">
+  <w:style w:type="table" w:default="1" w:styleId="TableNormal">
     <w:name w:val="Normal Table"/>
     <w:uiPriority w:val="99"/>
     <w:semiHidden/>
@@ -14043,15 +14136,15 @@
       </w:tblCellMar>
     </w:tblPr>
   </w:style>
-  <w:style w:type="numbering" w:default="1" w:styleId="Nessunelenco">
+  <w:style w:type="numbering" w:default="1" w:styleId="NoList">
     <w:name w:val="No List"/>
     <w:uiPriority w:val="99"/>
     <w:semiHidden/>
     <w:unhideWhenUsed/>
   </w:style>
-  <w:style w:type="character" w:customStyle="1" w:styleId="Titolo1Carattere">
-    <w:name w:val="Titolo 1 Carattere"/>
-    <w:link w:val="Titolo1"/>
+  <w:style w:type="character" w:customStyle="1" w:styleId="Heading1Char">
+    <w:name w:val="Heading 1 Char"/>
+    <w:link w:val="Heading1"/>
     <w:rPr>
       <w:rFonts w:ascii="Calibri" w:eastAsia="Calibri" w:hAnsi="Calibri" w:cs="Calibri"/>
       <w:b/>
@@ -14059,9 +14152,9 @@
       <w:sz w:val="24"/>
     </w:rPr>
   </w:style>
-  <w:style w:type="paragraph" w:styleId="Paragrafoelenco">
+  <w:style w:type="paragraph" w:styleId="ListParagraph">
     <w:name w:val="List Paragraph"/>
-    <w:basedOn w:val="Normale"/>
+    <w:basedOn w:val="Normal"/>
     <w:uiPriority w:val="34"/>
     <w:qFormat/>
     <w:rsid w:val="001A62A7"/>
@@ -14070,9 +14163,9 @@
       <w:contextualSpacing/>
     </w:pPr>
   </w:style>
-  <w:style w:type="paragraph" w:styleId="NormaleWeb">
+  <w:style w:type="paragraph" w:styleId="NormalWeb">
     <w:name w:val="Normal (Web)"/>
-    <w:basedOn w:val="Normale"/>
+    <w:basedOn w:val="Normal"/>
     <w:uiPriority w:val="99"/>
     <w:unhideWhenUsed/>
     <w:rsid w:val="005214F6"/>
@@ -14088,12 +14181,12 @@
   </w:style>
   <w:style w:type="character" w:customStyle="1" w:styleId="apple-tab-span">
     <w:name w:val="apple-tab-span"/>
-    <w:basedOn w:val="Carpredefinitoparagrafo"/>
+    <w:basedOn w:val="DefaultParagraphFont"/>
     <w:rsid w:val="005214F6"/>
   </w:style>
-  <w:style w:type="character" w:styleId="Collegamentoipertestuale">
+  <w:style w:type="character" w:styleId="Hyperlink">
     <w:name w:val="Hyperlink"/>
-    <w:basedOn w:val="Carpredefinitoparagrafo"/>
+    <w:basedOn w:val="DefaultParagraphFont"/>
     <w:uiPriority w:val="99"/>
     <w:unhideWhenUsed/>
     <w:rsid w:val="00DE5CB9"/>
@@ -14102,9 +14195,9 @@
       <w:u w:val="single"/>
     </w:rPr>
   </w:style>
-  <w:style w:type="character" w:styleId="Menzionenonrisolta">
+  <w:style w:type="character" w:styleId="UnresolvedMention">
     <w:name w:val="Unresolved Mention"/>
-    <w:basedOn w:val="Carpredefinitoparagrafo"/>
+    <w:basedOn w:val="DefaultParagraphFont"/>
     <w:uiPriority w:val="99"/>
     <w:semiHidden/>
     <w:unhideWhenUsed/>

</xml_diff>